<commit_message>
TK-18289 Update employee onboarding requirements document
</commit_message>
<xml_diff>
--- a/src/eap/building-apps/ai-mentor/resources/employee-onboarding-requirements.docx
+++ b/src/eap/building-apps/ai-mentor/resources/employee-onboarding-requirements.docx
@@ -101,6 +101,7 @@
           <w:rtl w:val="0"/>
         </w:rPr>
         <w:t xml:space="preserve">Author: Product Management</w:t>
+        <w:br w:type="textWrapping"/>
       </w:r>
     </w:p>
     <w:p>
@@ -132,7 +133,7 @@
           <w:szCs w:val="24"/>
           <w:rtl w:val="0"/>
         </w:rPr>
-        <w:t xml:space="preserve">1. Application Overview</w:t>
+        <w:t xml:space="preserve">Application Overview</w:t>
       </w:r>
     </w:p>
     <w:p>
@@ -192,6 +193,52 @@
     <w:p>
       <w:pPr>
         <w:pStyle w:val="Heading3"/>
+        <w:spacing w:after="80" w:before="280" w:line="275.9999942779541" w:lineRule="auto"/>
+        <w:ind w:left="0" w:firstLine="0"/>
+        <w:rPr>
+          <w:rFonts w:ascii="DM Sans" w:cs="DM Sans" w:eastAsia="DM Sans" w:hAnsi="DM Sans"/>
+          <w:color w:val="1b1c1d"/>
+          <w:sz w:val="26"/>
+          <w:szCs w:val="26"/>
+        </w:rPr>
+      </w:pPr>
+      <w:bookmarkStart w:colFirst="0" w:colLast="0" w:name="_w36gh6hwd5u2" w:id="0"/>
+      <w:bookmarkEnd w:id="0"/>
+      <w:r>
+        <w:rPr>
+          <w:rFonts w:ascii="DM Sans" w:cs="DM Sans" w:eastAsia="DM Sans" w:hAnsi="DM Sans"/>
+          <w:color w:val="1b1c1d"/>
+          <w:sz w:val="26"/>
+          <w:szCs w:val="26"/>
+          <w:rtl w:val="0"/>
+        </w:rPr>
+        <w:t xml:space="preserve">General Application Settings</w:t>
+      </w:r>
+    </w:p>
+    <w:p>
+      <w:pPr>
+        <w:spacing w:after="240" w:before="240" w:line="275.9999942779541" w:lineRule="auto"/>
+        <w:rPr>
+          <w:rFonts w:ascii="DM Sans" w:cs="DM Sans" w:eastAsia="DM Sans" w:hAnsi="DM Sans"/>
+          <w:color w:val="1b1c1d"/>
+          <w:sz w:val="24"/>
+          <w:szCs w:val="24"/>
+        </w:rPr>
+      </w:pPr>
+      <w:r>
+        <w:rPr>
+          <w:rFonts w:ascii="DM Sans" w:cs="DM Sans" w:eastAsia="DM Sans" w:hAnsi="DM Sans"/>
+          <w:color w:val="1b1c1d"/>
+          <w:sz w:val="24"/>
+          <w:szCs w:val="24"/>
+          <w:rtl w:val="0"/>
+        </w:rPr>
+        <w:t xml:space="preserve">Name my application, “Employee Onboarding System”. </w:t>
+      </w:r>
+    </w:p>
+    <w:p>
+      <w:pPr>
+        <w:pStyle w:val="Heading3"/>
         <w:pBdr>
           <w:top w:space="0" w:sz="0" w:val="nil"/>
           <w:left w:space="0" w:sz="0" w:val="nil"/>
@@ -218,93 +265,7 @@
           <w:szCs w:val="24"/>
           <w:rtl w:val="0"/>
         </w:rPr>
-        <w:t xml:space="preserve">2. General Application Settings</w:t>
-      </w:r>
-    </w:p>
-    <w:p>
-      <w:pPr>
-        <w:pBdr>
-          <w:top w:space="0" w:sz="0" w:val="nil"/>
-          <w:left w:space="0" w:sz="0" w:val="nil"/>
-          <w:bottom w:space="0" w:sz="0" w:val="nil"/>
-          <w:right w:space="0" w:sz="0" w:val="nil"/>
-          <w:between w:space="0" w:sz="0" w:val="nil"/>
-        </w:pBdr>
-        <w:shd w:fill="auto" w:val="clear"/>
-        <w:spacing w:after="240" w:line="275.9999942779541" w:lineRule="auto"/>
-        <w:rPr>
-          <w:rFonts w:ascii="DM Sans" w:cs="DM Sans" w:eastAsia="DM Sans" w:hAnsi="DM Sans"/>
-          <w:i w:val="0"/>
-          <w:color w:val="1b1c1d"/>
-          <w:sz w:val="24"/>
-          <w:szCs w:val="24"/>
-        </w:rPr>
-      </w:pPr>
-      <w:r>
-        <w:rPr>
-          <w:rFonts w:ascii="DM Sans" w:cs="DM Sans" w:eastAsia="DM Sans" w:hAnsi="DM Sans"/>
-          <w:i w:val="0"/>
-          <w:color w:val="1b1c1d"/>
-          <w:sz w:val="24"/>
-          <w:szCs w:val="24"/>
-          <w:rtl w:val="0"/>
-        </w:rPr>
-        <w:t xml:space="preserve">The application must use the </w:t>
-      </w:r>
-      <w:r>
-        <w:rPr>
-          <w:rFonts w:ascii="DM Sans" w:cs="DM Sans" w:eastAsia="DM Sans" w:hAnsi="DM Sans"/>
-          <w:b w:val="1"/>
-          <w:i w:val="0"/>
-          <w:color w:val="1b1c1d"/>
-          <w:sz w:val="24"/>
-          <w:szCs w:val="24"/>
-          <w:rtl w:val="0"/>
-        </w:rPr>
-        <w:t xml:space="preserve">"Mentor"</w:t>
-      </w:r>
-      <w:r>
-        <w:rPr>
-          <w:rFonts w:ascii="DM Sans" w:cs="DM Sans" w:eastAsia="DM Sans" w:hAnsi="DM Sans"/>
-          <w:i w:val="0"/>
-          <w:color w:val="1b1c1d"/>
-          <w:sz w:val="24"/>
-          <w:szCs w:val="24"/>
-          <w:rtl w:val="0"/>
-        </w:rPr>
-        <w:t xml:space="preserve"> theme available in the ODC tenant.</w:t>
-      </w:r>
-    </w:p>
-    <w:p>
-      <w:pPr>
-        <w:pStyle w:val="Heading3"/>
-        <w:pBdr>
-          <w:top w:space="0" w:sz="0" w:val="nil"/>
-          <w:left w:space="0" w:sz="0" w:val="nil"/>
-          <w:bottom w:space="0" w:sz="0" w:val="nil"/>
-          <w:right w:space="0" w:sz="0" w:val="nil"/>
-          <w:between w:space="0" w:sz="0" w:val="nil"/>
-        </w:pBdr>
-        <w:shd w:fill="auto" w:val="clear"/>
-        <w:spacing w:after="120" w:before="0" w:line="275.9999942779541" w:lineRule="auto"/>
-        <w:rPr>
-          <w:rFonts w:ascii="DM Sans" w:cs="DM Sans" w:eastAsia="DM Sans" w:hAnsi="DM Sans"/>
-          <w:i w:val="0"/>
-          <w:color w:val="1b1c1d"/>
-          <w:sz w:val="24"/>
-          <w:szCs w:val="24"/>
-        </w:rPr>
-      </w:pPr>
-      <w:r>
-        <w:rPr>
-          <w:rFonts w:ascii="DM Sans" w:cs="DM Sans" w:eastAsia="DM Sans" w:hAnsi="DM Sans"/>
-          <w:i w:val="0"/>
-          <w:color w:val="1b1c1d"/>
-          <w:sz w:val="24"/>
-          <w:szCs w:val="24"/>
-          <w:rtl w:val="0"/>
-        </w:rPr>
-        <w:t xml:space="preserve">3. Data Model</w:t>
+        <w:t xml:space="preserve">Data Model</w:t>
       </w:r>
     </w:p>
     <w:p>
@@ -369,7 +330,7 @@
           <w:szCs w:val="24"/>
           <w:rtl w:val="0"/>
         </w:rPr>
-        <w:t xml:space="preserve">Entity: NewHire</w:t>
+        <w:t xml:space="preserve">Entity: New Hire</w:t>
       </w:r>
     </w:p>
     <w:p>
@@ -487,6 +448,11 @@
         </w:rPr>
         <w:t xml:space="preserve">Id: An Identifier that serves as the Primary Key.</w:t>
       </w:r>
+      <w:r>
+        <w:rPr>
+          <w:rtl w:val="0"/>
+        </w:rPr>
+      </w:r>
     </w:p>
     <w:p>
       <w:pPr>
@@ -538,18 +504,21 @@
         <w:ind w:left="1275" w:hanging="360"/>
         <w:rPr>
           <w:rFonts w:ascii="DM Sans" w:cs="DM Sans" w:eastAsia="DM Sans" w:hAnsi="DM Sans"/>
-        </w:rPr>
-      </w:pPr>
-      <w:r>
-        <w:rPr>
-          <w:rFonts w:ascii="DM Sans" w:cs="DM Sans" w:eastAsia="DM Sans" w:hAnsi="DM Sans"/>
-          <w:i w:val="0"/>
-          <w:color w:val="1b1c1d"/>
-          <w:sz w:val="24"/>
-          <w:szCs w:val="24"/>
-          <w:rtl w:val="0"/>
-        </w:rPr>
-        <w:t xml:space="preserve">PersonalEmail: Email, the new hire's personal email address.</w:t>
+          <w:color w:val="1b1c1d"/>
+          <w:sz w:val="24"/>
+          <w:szCs w:val="24"/>
+          <w:u w:val="none"/>
+        </w:rPr>
+      </w:pPr>
+      <w:r>
+        <w:rPr>
+          <w:rFonts w:ascii="DM Sans" w:cs="DM Sans" w:eastAsia="DM Sans" w:hAnsi="DM Sans"/>
+          <w:color w:val="1b1c1d"/>
+          <w:sz w:val="24"/>
+          <w:szCs w:val="24"/>
+          <w:rtl w:val="0"/>
+        </w:rPr>
+        <w:t xml:space="preserve">Picture: Picture of the new hire.</w:t>
       </w:r>
     </w:p>
     <w:p>
@@ -581,7 +550,7 @@
           <w:szCs w:val="24"/>
           <w:rtl w:val="0"/>
         </w:rPr>
-        <w:t xml:space="preserve">JobTitle: Text, the official job title.</w:t>
+        <w:t xml:space="preserve">PersonalEmail: Email, the new hire's personal email address.</w:t>
       </w:r>
     </w:p>
     <w:p>
@@ -613,7 +582,7 @@
           <w:szCs w:val="24"/>
           <w:rtl w:val="0"/>
         </w:rPr>
-        <w:t xml:space="preserve">StartDate: Date, the employee's official start date.</w:t>
+        <w:t xml:space="preserve">JobTitle: Text, the official job title.</w:t>
       </w:r>
     </w:p>
     <w:p>
@@ -645,7 +614,7 @@
           <w:szCs w:val="24"/>
           <w:rtl w:val="0"/>
         </w:rPr>
-        <w:t xml:space="preserve">HiringManagerId: User Identifier, for the manager of the new hire.</w:t>
+        <w:t xml:space="preserve">StartDate: Date, the employee's official start date.</w:t>
       </w:r>
     </w:p>
     <w:p>
@@ -666,6 +635,73 @@
         <w:ind w:left="1275" w:hanging="360"/>
         <w:rPr>
           <w:rFonts w:ascii="DM Sans" w:cs="DM Sans" w:eastAsia="DM Sans" w:hAnsi="DM Sans"/>
+          <w:color w:val="1b1c1d"/>
+          <w:sz w:val="24"/>
+          <w:szCs w:val="24"/>
+          <w:u w:val="none"/>
+        </w:rPr>
+      </w:pPr>
+      <w:r>
+        <w:rPr>
+          <w:rFonts w:ascii="DM Sans" w:cs="DM Sans" w:eastAsia="DM Sans" w:hAnsi="DM Sans"/>
+          <w:color w:val="1b1c1d"/>
+          <w:sz w:val="24"/>
+          <w:szCs w:val="24"/>
+          <w:rtl w:val="0"/>
+        </w:rPr>
+        <w:t xml:space="preserve">Location: Show which country the new hire is based out of.</w:t>
+      </w:r>
+    </w:p>
+    <w:p>
+      <w:pPr>
+        <w:numPr>
+          <w:ilvl w:val="2"/>
+          <w:numId w:val="5"/>
+        </w:numPr>
+        <w:pBdr>
+          <w:top w:space="0" w:sz="0" w:val="nil"/>
+          <w:left w:space="0" w:sz="0" w:val="nil"/>
+          <w:bottom w:space="0" w:sz="0" w:val="nil"/>
+          <w:right w:space="0" w:sz="0" w:val="nil"/>
+          <w:between w:space="0" w:sz="0" w:val="nil"/>
+        </w:pBdr>
+        <w:shd w:fill="auto" w:val="clear"/>
+        <w:spacing w:after="0" w:afterAutospacing="0" w:before="0" w:beforeAutospacing="0" w:line="275.9999942779541" w:lineRule="auto"/>
+        <w:ind w:left="1275" w:hanging="360"/>
+        <w:rPr>
+          <w:rFonts w:ascii="DM Sans" w:cs="DM Sans" w:eastAsia="DM Sans" w:hAnsi="DM Sans"/>
+        </w:rPr>
+      </w:pPr>
+      <w:r>
+        <w:rPr>
+          <w:rFonts w:ascii="DM Sans" w:cs="DM Sans" w:eastAsia="DM Sans" w:hAnsi="DM Sans"/>
+          <w:i w:val="0"/>
+          <w:color w:val="1b1c1d"/>
+          <w:sz w:val="24"/>
+          <w:szCs w:val="24"/>
+          <w:rtl w:val="0"/>
+        </w:rPr>
+        <w:t xml:space="preserve">HiringManagerId: User Identifier, for the manager of the new hire.</w:t>
+      </w:r>
+    </w:p>
+    <w:p>
+      <w:pPr>
+        <w:numPr>
+          <w:ilvl w:val="2"/>
+          <w:numId w:val="5"/>
+        </w:numPr>
+        <w:pBdr>
+          <w:top w:space="0" w:sz="0" w:val="nil"/>
+          <w:left w:space="0" w:sz="0" w:val="nil"/>
+          <w:bottom w:space="0" w:sz="0" w:val="nil"/>
+          <w:right w:space="0" w:sz="0" w:val="nil"/>
+          <w:between w:space="0" w:sz="0" w:val="nil"/>
+        </w:pBdr>
+        <w:shd w:fill="auto" w:val="clear"/>
+        <w:spacing w:after="0" w:afterAutospacing="0" w:before="0" w:beforeAutospacing="0" w:line="275.9999942779541" w:lineRule="auto"/>
+        <w:ind w:left="1275" w:hanging="360"/>
+        <w:rPr>
+          <w:rFonts w:ascii="DM Sans" w:cs="DM Sans" w:eastAsia="DM Sans" w:hAnsi="DM Sans"/>
         </w:rPr>
       </w:pPr>
       <w:r>
@@ -678,6 +714,41 @@
           <w:rtl w:val="0"/>
         </w:rPr>
         <w:t xml:space="preserve">OnboardingStatusId: An Identifier that is a Foreign Key to the OnboardingStatus static entity.</w:t>
+      </w:r>
+    </w:p>
+    <w:p>
+      <w:pPr>
+        <w:numPr>
+          <w:ilvl w:val="2"/>
+          <w:numId w:val="5"/>
+        </w:numPr>
+        <w:pBdr>
+          <w:top w:space="0" w:sz="0" w:val="nil"/>
+          <w:left w:space="0" w:sz="0" w:val="nil"/>
+          <w:bottom w:space="0" w:sz="0" w:val="nil"/>
+          <w:right w:space="0" w:sz="0" w:val="nil"/>
+          <w:between w:space="0" w:sz="0" w:val="nil"/>
+        </w:pBdr>
+        <w:shd w:fill="auto" w:val="clear"/>
+        <w:spacing w:after="0" w:afterAutospacing="0" w:before="0" w:beforeAutospacing="0" w:line="275.9999942779541" w:lineRule="auto"/>
+        <w:ind w:left="1275" w:hanging="360"/>
+        <w:rPr>
+          <w:rFonts w:ascii="DM Sans" w:cs="DM Sans" w:eastAsia="DM Sans" w:hAnsi="DM Sans"/>
+          <w:color w:val="1b1c1d"/>
+          <w:sz w:val="24"/>
+          <w:szCs w:val="24"/>
+          <w:u w:val="none"/>
+        </w:rPr>
+      </w:pPr>
+      <w:r>
+        <w:rPr>
+          <w:rFonts w:ascii="DM Sans" w:cs="DM Sans" w:eastAsia="DM Sans" w:hAnsi="DM Sans"/>
+          <w:color w:val="1b1c1d"/>
+          <w:sz w:val="24"/>
+          <w:szCs w:val="24"/>
+          <w:rtl w:val="0"/>
+        </w:rPr>
+        <w:t xml:space="preserve">LocationId: An Identifier that is a Foreign Key to the Location entity.</w:t>
       </w:r>
     </w:p>
     <w:p>
@@ -710,7 +781,7 @@
           <w:szCs w:val="24"/>
           <w:rtl w:val="0"/>
         </w:rPr>
-        <w:t xml:space="preserve">Entity: OnboardingTask</w:t>
+        <w:t xml:space="preserve">Entity: Onboarding Task</w:t>
       </w:r>
     </w:p>
     <w:p>
@@ -1025,7 +1096,7 @@
       <w:pPr>
         <w:numPr>
           <w:ilvl w:val="0"/>
-          <w:numId w:val="1"/>
+          <w:numId w:val="7"/>
         </w:numPr>
         <w:pBdr>
           <w:top w:space="0" w:sz="0" w:val="nil"/>
@@ -1039,6 +1110,357 @@
         <w:ind w:left="465" w:hanging="360"/>
         <w:rPr>
           <w:rFonts w:ascii="DM Sans" w:cs="DM Sans" w:eastAsia="DM Sans" w:hAnsi="DM Sans"/>
+          <w:b w:val="1"/>
+          <w:color w:val="1b1c1d"/>
+          <w:sz w:val="24"/>
+          <w:szCs w:val="24"/>
+        </w:rPr>
+      </w:pPr>
+      <w:r>
+        <w:rPr>
+          <w:rFonts w:ascii="DM Sans" w:cs="DM Sans" w:eastAsia="DM Sans" w:hAnsi="DM Sans"/>
+          <w:b w:val="1"/>
+          <w:color w:val="1b1c1d"/>
+          <w:sz w:val="24"/>
+          <w:szCs w:val="24"/>
+          <w:rtl w:val="0"/>
+        </w:rPr>
+        <w:t xml:space="preserve">Entity: Location</w:t>
+      </w:r>
+    </w:p>
+    <w:p>
+      <w:pPr>
+        <w:numPr>
+          <w:ilvl w:val="1"/>
+          <w:numId w:val="7"/>
+        </w:numPr>
+        <w:pBdr>
+          <w:top w:space="0" w:sz="0" w:val="nil"/>
+          <w:left w:space="0" w:sz="0" w:val="nil"/>
+          <w:bottom w:space="0" w:sz="0" w:val="nil"/>
+          <w:right w:space="0" w:sz="0" w:val="nil"/>
+          <w:between w:space="0" w:sz="0" w:val="nil"/>
+        </w:pBdr>
+        <w:shd w:fill="auto" w:val="clear"/>
+        <w:spacing w:after="0" w:afterAutospacing="0" w:before="0" w:beforeAutospacing="0" w:line="275.9999942779541" w:lineRule="auto"/>
+        <w:ind w:left="870" w:hanging="360"/>
+        <w:rPr>
+          <w:rFonts w:ascii="DM Sans" w:cs="DM Sans" w:eastAsia="DM Sans" w:hAnsi="DM Sans"/>
+          <w:color w:val="1b1c1d"/>
+          <w:sz w:val="24"/>
+          <w:szCs w:val="24"/>
+          <w:u w:val="none"/>
+        </w:rPr>
+      </w:pPr>
+      <w:r>
+        <w:rPr>
+          <w:rFonts w:ascii="DM Sans" w:cs="DM Sans" w:eastAsia="DM Sans" w:hAnsi="DM Sans"/>
+          <w:color w:val="1b1c1d"/>
+          <w:sz w:val="24"/>
+          <w:szCs w:val="24"/>
+          <w:rtl w:val="0"/>
+        </w:rPr>
+        <w:t xml:space="preserve">This entity is stored locally</w:t>
+      </w:r>
+    </w:p>
+    <w:p>
+      <w:pPr>
+        <w:numPr>
+          <w:ilvl w:val="1"/>
+          <w:numId w:val="7"/>
+        </w:numPr>
+        <w:pBdr>
+          <w:top w:space="0" w:sz="0" w:val="nil"/>
+          <w:left w:space="0" w:sz="0" w:val="nil"/>
+          <w:bottom w:space="0" w:sz="0" w:val="nil"/>
+          <w:right w:space="0" w:sz="0" w:val="nil"/>
+          <w:between w:space="0" w:sz="0" w:val="nil"/>
+        </w:pBdr>
+        <w:shd w:fill="auto" w:val="clear"/>
+        <w:spacing w:after="0" w:afterAutospacing="0" w:before="0" w:beforeAutospacing="0" w:line="275.9999942779541" w:lineRule="auto"/>
+        <w:ind w:left="870" w:hanging="360"/>
+        <w:rPr>
+          <w:rFonts w:ascii="DM Sans" w:cs="DM Sans" w:eastAsia="DM Sans" w:hAnsi="DM Sans"/>
+          <w:color w:val="1b1c1d"/>
+          <w:sz w:val="24"/>
+          <w:szCs w:val="24"/>
+          <w:u w:val="none"/>
+        </w:rPr>
+      </w:pPr>
+      <w:r>
+        <w:rPr>
+          <w:rFonts w:ascii="DM Sans" w:cs="DM Sans" w:eastAsia="DM Sans" w:hAnsi="DM Sans"/>
+          <w:color w:val="1b1c1d"/>
+          <w:sz w:val="24"/>
+          <w:szCs w:val="24"/>
+          <w:rtl w:val="0"/>
+        </w:rPr>
+        <w:t xml:space="preserve">Attributes include:</w:t>
+      </w:r>
+    </w:p>
+    <w:p>
+      <w:pPr>
+        <w:numPr>
+          <w:ilvl w:val="2"/>
+          <w:numId w:val="7"/>
+        </w:numPr>
+        <w:pBdr>
+          <w:top w:space="0" w:sz="0" w:val="nil"/>
+          <w:left w:space="0" w:sz="0" w:val="nil"/>
+          <w:bottom w:space="0" w:sz="0" w:val="nil"/>
+          <w:right w:space="0" w:sz="0" w:val="nil"/>
+          <w:between w:space="0" w:sz="0" w:val="nil"/>
+        </w:pBdr>
+        <w:shd w:fill="auto" w:val="clear"/>
+        <w:spacing w:after="0" w:afterAutospacing="0" w:before="0" w:beforeAutospacing="0" w:line="275.9999942779541" w:lineRule="auto"/>
+        <w:ind w:left="1275" w:hanging="360"/>
+        <w:rPr>
+          <w:rFonts w:ascii="DM Sans" w:cs="DM Sans" w:eastAsia="DM Sans" w:hAnsi="DM Sans"/>
+          <w:color w:val="1b1c1d"/>
+          <w:sz w:val="24"/>
+          <w:szCs w:val="24"/>
+          <w:u w:val="none"/>
+        </w:rPr>
+      </w:pPr>
+      <w:r>
+        <w:rPr>
+          <w:rFonts w:ascii="DM Sans" w:cs="DM Sans" w:eastAsia="DM Sans" w:hAnsi="DM Sans"/>
+          <w:color w:val="1b1c1d"/>
+          <w:sz w:val="24"/>
+          <w:szCs w:val="24"/>
+          <w:rtl w:val="0"/>
+        </w:rPr>
+        <w:t xml:space="preserve">Country Name: Text, name of the country where the new hire is based out of.</w:t>
+      </w:r>
+    </w:p>
+    <w:p>
+      <w:pPr>
+        <w:numPr>
+          <w:ilvl w:val="2"/>
+          <w:numId w:val="7"/>
+        </w:numPr>
+        <w:pBdr>
+          <w:top w:space="0" w:sz="0" w:val="nil"/>
+          <w:left w:space="0" w:sz="0" w:val="nil"/>
+          <w:bottom w:space="0" w:sz="0" w:val="nil"/>
+          <w:right w:space="0" w:sz="0" w:val="nil"/>
+          <w:between w:space="0" w:sz="0" w:val="nil"/>
+        </w:pBdr>
+        <w:shd w:fill="auto" w:val="clear"/>
+        <w:spacing w:after="0" w:afterAutospacing="0" w:before="0" w:beforeAutospacing="0" w:line="275.9999942779541" w:lineRule="auto"/>
+        <w:ind w:left="1275" w:hanging="360"/>
+        <w:rPr>
+          <w:rFonts w:ascii="DM Sans" w:cs="DM Sans" w:eastAsia="DM Sans" w:hAnsi="DM Sans"/>
+          <w:color w:val="1b1c1d"/>
+          <w:sz w:val="24"/>
+          <w:szCs w:val="24"/>
+          <w:u w:val="none"/>
+        </w:rPr>
+      </w:pPr>
+      <w:r>
+        <w:rPr>
+          <w:rFonts w:ascii="DM Sans" w:cs="DM Sans" w:eastAsia="DM Sans" w:hAnsi="DM Sans"/>
+          <w:color w:val="1b1c1d"/>
+          <w:sz w:val="24"/>
+          <w:szCs w:val="24"/>
+          <w:rtl w:val="0"/>
+        </w:rPr>
+        <w:t xml:space="preserve">Address: Text, address of the new hire</w:t>
+      </w:r>
+    </w:p>
+    <w:p>
+      <w:pPr>
+        <w:numPr>
+          <w:ilvl w:val="2"/>
+          <w:numId w:val="7"/>
+        </w:numPr>
+        <w:pBdr>
+          <w:top w:space="0" w:sz="0" w:val="nil"/>
+          <w:left w:space="0" w:sz="0" w:val="nil"/>
+          <w:bottom w:space="0" w:sz="0" w:val="nil"/>
+          <w:right w:space="0" w:sz="0" w:val="nil"/>
+          <w:between w:space="0" w:sz="0" w:val="nil"/>
+        </w:pBdr>
+        <w:shd w:fill="auto" w:val="clear"/>
+        <w:spacing w:after="0" w:afterAutospacing="0" w:before="0" w:beforeAutospacing="0" w:line="275.9999942779541" w:lineRule="auto"/>
+        <w:ind w:left="1275" w:hanging="360"/>
+        <w:rPr>
+          <w:rFonts w:ascii="DM Sans" w:cs="DM Sans" w:eastAsia="DM Sans" w:hAnsi="DM Sans"/>
+          <w:color w:val="1b1c1d"/>
+          <w:sz w:val="24"/>
+          <w:szCs w:val="24"/>
+          <w:u w:val="none"/>
+        </w:rPr>
+      </w:pPr>
+      <w:r>
+        <w:rPr>
+          <w:rFonts w:ascii="DM Sans" w:cs="DM Sans" w:eastAsia="DM Sans" w:hAnsi="DM Sans"/>
+          <w:color w:val="1b1c1d"/>
+          <w:sz w:val="24"/>
+          <w:szCs w:val="24"/>
+          <w:rtl w:val="0"/>
+        </w:rPr>
+        <w:t xml:space="preserve">Postal Code: Text, postal code of the new hire</w:t>
+      </w:r>
+    </w:p>
+    <w:p>
+      <w:pPr>
+        <w:numPr>
+          <w:ilvl w:val="2"/>
+          <w:numId w:val="7"/>
+        </w:numPr>
+        <w:spacing w:after="0" w:afterAutospacing="0" w:before="0" w:beforeAutospacing="0" w:line="275.9999942779541" w:lineRule="auto"/>
+        <w:ind w:left="1275" w:hanging="360"/>
+        <w:rPr>
+          <w:rFonts w:ascii="DM Sans" w:cs="DM Sans" w:eastAsia="DM Sans" w:hAnsi="DM Sans"/>
+          <w:color w:val="1b1c1d"/>
+          <w:sz w:val="24"/>
+          <w:szCs w:val="24"/>
+        </w:rPr>
+      </w:pPr>
+      <w:r>
+        <w:rPr>
+          <w:rFonts w:ascii="DM Sans" w:cs="DM Sans" w:eastAsia="DM Sans" w:hAnsi="DM Sans"/>
+          <w:color w:val="1b1c1d"/>
+          <w:sz w:val="24"/>
+          <w:szCs w:val="24"/>
+          <w:rtl w:val="0"/>
+        </w:rPr>
+        <w:t xml:space="preserve">Office Name: (Text) A friendly name for the location.</w:t>
+      </w:r>
+    </w:p>
+    <w:p>
+      <w:pPr>
+        <w:numPr>
+          <w:ilvl w:val="2"/>
+          <w:numId w:val="7"/>
+        </w:numPr>
+        <w:spacing w:after="0" w:afterAutospacing="0" w:before="0" w:beforeAutospacing="0" w:line="275.9999942779541" w:lineRule="auto"/>
+        <w:ind w:left="1275" w:hanging="360"/>
+        <w:rPr>
+          <w:rFonts w:ascii="DM Sans" w:cs="DM Sans" w:eastAsia="DM Sans" w:hAnsi="DM Sans"/>
+          <w:color w:val="1b1c1d"/>
+          <w:sz w:val="24"/>
+          <w:szCs w:val="24"/>
+        </w:rPr>
+      </w:pPr>
+      <w:r>
+        <w:rPr>
+          <w:rFonts w:ascii="DM Sans" w:cs="DM Sans" w:eastAsia="DM Sans" w:hAnsi="DM Sans"/>
+          <w:color w:val="1b1c1d"/>
+          <w:sz w:val="24"/>
+          <w:szCs w:val="24"/>
+          <w:rtl w:val="0"/>
+        </w:rPr>
+        <w:t xml:space="preserve">City: (Text) The city where the office is located.</w:t>
+      </w:r>
+    </w:p>
+    <w:p>
+      <w:pPr>
+        <w:numPr>
+          <w:ilvl w:val="2"/>
+          <w:numId w:val="7"/>
+        </w:numPr>
+        <w:spacing w:after="0" w:afterAutospacing="0" w:before="0" w:beforeAutospacing="0" w:line="275.9999942779541" w:lineRule="auto"/>
+        <w:ind w:left="1275" w:hanging="360"/>
+        <w:rPr>
+          <w:rFonts w:ascii="DM Sans" w:cs="DM Sans" w:eastAsia="DM Sans" w:hAnsi="DM Sans"/>
+          <w:color w:val="1b1c1d"/>
+          <w:sz w:val="24"/>
+          <w:szCs w:val="24"/>
+        </w:rPr>
+      </w:pPr>
+      <w:r>
+        <w:rPr>
+          <w:rFonts w:ascii="DM Sans" w:cs="DM Sans" w:eastAsia="DM Sans" w:hAnsi="DM Sans"/>
+          <w:color w:val="1b1c1d"/>
+          <w:sz w:val="24"/>
+          <w:szCs w:val="24"/>
+          <w:rtl w:val="0"/>
+        </w:rPr>
+        <w:t xml:space="preserve">State/Province: (Text) The state, province, or region, which is essential for many countries.</w:t>
+      </w:r>
+    </w:p>
+    <w:p>
+      <w:pPr>
+        <w:numPr>
+          <w:ilvl w:val="2"/>
+          <w:numId w:val="7"/>
+        </w:numPr>
+        <w:spacing w:after="0" w:afterAutospacing="0" w:before="0" w:beforeAutospacing="0" w:line="275.9999942779541" w:lineRule="auto"/>
+        <w:ind w:left="1275" w:hanging="360"/>
+        <w:rPr>
+          <w:rFonts w:ascii="DM Sans" w:cs="DM Sans" w:eastAsia="DM Sans" w:hAnsi="DM Sans"/>
+          <w:color w:val="1b1c1d"/>
+          <w:sz w:val="24"/>
+          <w:szCs w:val="24"/>
+        </w:rPr>
+      </w:pPr>
+      <w:r>
+        <w:rPr>
+          <w:rFonts w:ascii="DM Sans" w:cs="DM Sans" w:eastAsia="DM Sans" w:hAnsi="DM Sans"/>
+          <w:color w:val="1b1c1d"/>
+          <w:sz w:val="24"/>
+          <w:szCs w:val="24"/>
+          <w:rtl w:val="0"/>
+        </w:rPr>
+        <w:t xml:space="preserve">Country Code: (Text) A standardized two-letter country code (e.g., US, NL, DE) for easier data integration.</w:t>
+      </w:r>
+    </w:p>
+    <w:p>
+      <w:pPr>
+        <w:numPr>
+          <w:ilvl w:val="2"/>
+          <w:numId w:val="7"/>
+        </w:numPr>
+        <w:spacing w:after="0" w:afterAutospacing="0" w:before="0" w:beforeAutospacing="0" w:line="275.9999942779541" w:lineRule="auto"/>
+        <w:ind w:left="1275" w:hanging="360"/>
+        <w:rPr>
+          <w:rFonts w:ascii="DM Sans" w:cs="DM Sans" w:eastAsia="DM Sans" w:hAnsi="DM Sans"/>
+          <w:color w:val="1b1c1d"/>
+          <w:sz w:val="24"/>
+          <w:szCs w:val="24"/>
+        </w:rPr>
+      </w:pPr>
+      <w:r>
+        <w:rPr>
+          <w:rFonts w:ascii="DM Sans" w:cs="DM Sans" w:eastAsia="DM Sans" w:hAnsi="DM Sans"/>
+          <w:color w:val="1b1c1d"/>
+          <w:sz w:val="24"/>
+          <w:szCs w:val="24"/>
+          <w:rtl w:val="0"/>
+        </w:rPr>
+        <w:t xml:space="preserve">Time Zone: (Text) The official time zone for the location (e.g., "CET," "PST") </w:t>
+      </w:r>
+      <w:r>
+        <w:rPr>
+          <w:rFonts w:ascii="DM Sans" w:cs="DM Sans" w:eastAsia="DM Sans" w:hAnsi="DM Sans"/>
+          <w:color w:val="1b1c1d"/>
+          <w:sz w:val="24"/>
+          <w:szCs w:val="24"/>
+          <w:rtl w:val="0"/>
+        </w:rPr>
+        <w:t xml:space="preserve">to help coordinate tasks across regions.</w:t>
+      </w:r>
+    </w:p>
+    <w:p>
+      <w:pPr>
+        <w:numPr>
+          <w:ilvl w:val="0"/>
+          <w:numId w:val="1"/>
+        </w:numPr>
+        <w:pBdr>
+          <w:top w:space="0" w:sz="0" w:val="nil"/>
+          <w:left w:space="0" w:sz="0" w:val="nil"/>
+          <w:bottom w:space="0" w:sz="0" w:val="nil"/>
+          <w:right w:space="0" w:sz="0" w:val="nil"/>
+          <w:between w:space="0" w:sz="0" w:val="nil"/>
+        </w:pBdr>
+        <w:shd w:fill="auto" w:val="clear"/>
+        <w:spacing w:after="0" w:afterAutospacing="0" w:before="0" w:beforeAutospacing="0" w:line="275.9999942779541" w:lineRule="auto"/>
+        <w:ind w:left="465" w:hanging="360"/>
+        <w:rPr>
+          <w:rFonts w:ascii="DM Sans" w:cs="DM Sans" w:eastAsia="DM Sans" w:hAnsi="DM Sans"/>
         </w:rPr>
       </w:pPr>
       <w:r>
@@ -1060,6 +1482,524 @@
           <w:ilvl w:val="1"/>
           <w:numId w:val="8"/>
         </w:numPr>
+        <w:spacing w:after="0" w:afterAutospacing="0" w:before="0" w:beforeAutospacing="0" w:line="275.9999942779541" w:lineRule="auto"/>
+        <w:ind w:left="870" w:hanging="360"/>
+      </w:pPr>
+      <w:r>
+        <w:rPr>
+          <w:rFonts w:ascii="DM Sans" w:cs="DM Sans" w:eastAsia="DM Sans" w:hAnsi="DM Sans"/>
+          <w:color w:val="1b1c1d"/>
+          <w:sz w:val="24"/>
+          <w:szCs w:val="24"/>
+          <w:rtl w:val="0"/>
+        </w:rPr>
+        <w:t xml:space="preserve">This entity is stored locally</w:t>
+      </w:r>
+      <w:r>
+        <w:rPr>
+          <w:rtl w:val="0"/>
+        </w:rPr>
+      </w:r>
+    </w:p>
+    <w:p>
+      <w:pPr>
+        <w:numPr>
+          <w:ilvl w:val="1"/>
+          <w:numId w:val="8"/>
+        </w:numPr>
+        <w:pBdr>
+          <w:top w:space="0" w:sz="0" w:val="nil"/>
+          <w:left w:space="0" w:sz="0" w:val="nil"/>
+          <w:bottom w:space="0" w:sz="0" w:val="nil"/>
+          <w:right w:space="0" w:sz="0" w:val="nil"/>
+          <w:between w:space="0" w:sz="0" w:val="nil"/>
+        </w:pBdr>
+        <w:shd w:fill="auto" w:val="clear"/>
+        <w:spacing w:after="0" w:afterAutospacing="0" w:before="0" w:beforeAutospacing="0" w:line="275.9999942779541" w:lineRule="auto"/>
+        <w:ind w:left="870" w:hanging="360"/>
+        <w:rPr>
+          <w:rFonts w:ascii="DM Sans" w:cs="DM Sans" w:eastAsia="DM Sans" w:hAnsi="DM Sans"/>
+        </w:rPr>
+      </w:pPr>
+      <w:r>
+        <w:rPr>
+          <w:rFonts w:ascii="DM Sans" w:cs="DM Sans" w:eastAsia="DM Sans" w:hAnsi="DM Sans"/>
+          <w:i w:val="0"/>
+          <w:color w:val="1b1c1d"/>
+          <w:sz w:val="24"/>
+          <w:szCs w:val="24"/>
+          <w:rtl w:val="0"/>
+        </w:rPr>
+        <w:t xml:space="preserve">Attributes include:</w:t>
+      </w:r>
+    </w:p>
+    <w:p>
+      <w:pPr>
+        <w:numPr>
+          <w:ilvl w:val="2"/>
+          <w:numId w:val="9"/>
+        </w:numPr>
+        <w:pBdr>
+          <w:top w:space="0" w:sz="0" w:val="nil"/>
+          <w:left w:space="0" w:sz="0" w:val="nil"/>
+          <w:bottom w:space="0" w:sz="0" w:val="nil"/>
+          <w:right w:space="0" w:sz="0" w:val="nil"/>
+          <w:between w:space="0" w:sz="0" w:val="nil"/>
+        </w:pBdr>
+        <w:shd w:fill="auto" w:val="clear"/>
+        <w:spacing w:after="0" w:afterAutospacing="0" w:line="275.9999942779541" w:lineRule="auto"/>
+        <w:ind w:left="1275" w:hanging="360"/>
+        <w:rPr>
+          <w:rFonts w:ascii="DM Sans" w:cs="DM Sans" w:eastAsia="DM Sans" w:hAnsi="DM Sans"/>
+        </w:rPr>
+      </w:pPr>
+      <w:r>
+        <w:rPr>
+          <w:rFonts w:ascii="DM Sans" w:cs="DM Sans" w:eastAsia="DM Sans" w:hAnsi="DM Sans"/>
+          <w:i w:val="0"/>
+          <w:color w:val="1b1c1d"/>
+          <w:sz w:val="24"/>
+          <w:szCs w:val="24"/>
+          <w:rtl w:val="0"/>
+        </w:rPr>
+        <w:t xml:space="preserve">Id: An Identifier that is the Primary Key from the external system.</w:t>
+      </w:r>
+    </w:p>
+    <w:p>
+      <w:pPr>
+        <w:numPr>
+          <w:ilvl w:val="2"/>
+          <w:numId w:val="9"/>
+        </w:numPr>
+        <w:pBdr>
+          <w:top w:space="0" w:sz="0" w:val="nil"/>
+          <w:left w:space="0" w:sz="0" w:val="nil"/>
+          <w:bottom w:space="0" w:sz="0" w:val="nil"/>
+          <w:right w:space="0" w:sz="0" w:val="nil"/>
+          <w:between w:space="0" w:sz="0" w:val="nil"/>
+        </w:pBdr>
+        <w:shd w:fill="auto" w:val="clear"/>
+        <w:spacing w:after="0" w:afterAutospacing="0" w:before="0" w:beforeAutospacing="0" w:line="275.9999942779541" w:lineRule="auto"/>
+        <w:ind w:left="1275" w:hanging="360"/>
+        <w:rPr>
+          <w:rFonts w:ascii="DM Sans" w:cs="DM Sans" w:eastAsia="DM Sans" w:hAnsi="DM Sans"/>
+        </w:rPr>
+      </w:pPr>
+      <w:r>
+        <w:rPr>
+          <w:rFonts w:ascii="DM Sans" w:cs="DM Sans" w:eastAsia="DM Sans" w:hAnsi="DM Sans"/>
+          <w:i w:val="0"/>
+          <w:color w:val="1b1c1d"/>
+          <w:sz w:val="24"/>
+          <w:szCs w:val="24"/>
+          <w:rtl w:val="0"/>
+        </w:rPr>
+        <w:t xml:space="preserve">DocumentName: Text, the name of the document.</w:t>
+      </w:r>
+    </w:p>
+    <w:p>
+      <w:pPr>
+        <w:numPr>
+          <w:ilvl w:val="2"/>
+          <w:numId w:val="9"/>
+        </w:numPr>
+        <w:pBdr>
+          <w:top w:space="0" w:sz="0" w:val="nil"/>
+          <w:left w:space="0" w:sz="0" w:val="nil"/>
+          <w:bottom w:space="0" w:sz="0" w:val="nil"/>
+          <w:right w:space="0" w:sz="0" w:val="nil"/>
+          <w:between w:space="0" w:sz="0" w:val="nil"/>
+        </w:pBdr>
+        <w:shd w:fill="auto" w:val="clear"/>
+        <w:spacing w:after="0" w:afterAutospacing="0" w:before="0" w:beforeAutospacing="0" w:line="275.9999942779541" w:lineRule="auto"/>
+        <w:ind w:left="1275" w:hanging="360"/>
+        <w:rPr>
+          <w:rFonts w:ascii="DM Sans" w:cs="DM Sans" w:eastAsia="DM Sans" w:hAnsi="DM Sans"/>
+        </w:rPr>
+      </w:pPr>
+      <w:r>
+        <w:rPr>
+          <w:rFonts w:ascii="DM Sans" w:cs="DM Sans" w:eastAsia="DM Sans" w:hAnsi="DM Sans"/>
+          <w:i w:val="0"/>
+          <w:color w:val="1b1c1d"/>
+          <w:sz w:val="24"/>
+          <w:szCs w:val="24"/>
+          <w:rtl w:val="0"/>
+        </w:rPr>
+        <w:t xml:space="preserve">Status: Text, the signing status (e.g., "Sent", "Completed").</w:t>
+      </w:r>
+    </w:p>
+    <w:p>
+      <w:pPr>
+        <w:numPr>
+          <w:ilvl w:val="2"/>
+          <w:numId w:val="9"/>
+        </w:numPr>
+        <w:pBdr>
+          <w:top w:space="0" w:sz="0" w:val="nil"/>
+          <w:left w:space="0" w:sz="0" w:val="nil"/>
+          <w:bottom w:space="0" w:sz="0" w:val="nil"/>
+          <w:right w:space="0" w:sz="0" w:val="nil"/>
+          <w:between w:space="0" w:sz="0" w:val="nil"/>
+        </w:pBdr>
+        <w:shd w:fill="auto" w:val="clear"/>
+        <w:spacing w:after="0" w:afterAutospacing="0" w:before="0" w:beforeAutospacing="0" w:line="275.9999942779541" w:lineRule="auto"/>
+        <w:ind w:left="1275" w:hanging="360"/>
+        <w:rPr>
+          <w:rFonts w:ascii="DM Sans" w:cs="DM Sans" w:eastAsia="DM Sans" w:hAnsi="DM Sans"/>
+        </w:rPr>
+      </w:pPr>
+      <w:r>
+        <w:rPr>
+          <w:rFonts w:ascii="DM Sans" w:cs="DM Sans" w:eastAsia="DM Sans" w:hAnsi="DM Sans"/>
+          <w:i w:val="0"/>
+          <w:color w:val="1b1c1d"/>
+          <w:sz w:val="24"/>
+          <w:szCs w:val="24"/>
+          <w:rtl w:val="0"/>
+        </w:rPr>
+        <w:t xml:space="preserve">NewHireId: An Identifier that links the document to the new hire.</w:t>
+      </w:r>
+    </w:p>
+    <w:p>
+      <w:pPr>
+        <w:numPr>
+          <w:ilvl w:val="2"/>
+          <w:numId w:val="9"/>
+        </w:numPr>
+        <w:spacing w:after="0" w:afterAutospacing="0" w:before="0" w:beforeAutospacing="0" w:line="275.9999942779541" w:lineRule="auto"/>
+        <w:ind w:left="1275" w:hanging="360"/>
+        <w:rPr>
+          <w:rFonts w:ascii="DM Sans" w:cs="DM Sans" w:eastAsia="DM Sans" w:hAnsi="DM Sans"/>
+          <w:color w:val="1b1c1d"/>
+          <w:sz w:val="24"/>
+          <w:szCs w:val="24"/>
+        </w:rPr>
+      </w:pPr>
+      <w:r>
+        <w:rPr>
+          <w:rFonts w:ascii="DM Sans" w:cs="DM Sans" w:eastAsia="DM Sans" w:hAnsi="DM Sans"/>
+          <w:color w:val="1b1c1d"/>
+          <w:sz w:val="24"/>
+          <w:szCs w:val="24"/>
+          <w:rtl w:val="0"/>
+        </w:rPr>
+        <w:t xml:space="preserve">DateCompleted: (Date/Time) The date and time when all parties successfully signed and completed the document.</w:t>
+      </w:r>
+    </w:p>
+    <w:p>
+      <w:pPr>
+        <w:numPr>
+          <w:ilvl w:val="2"/>
+          <w:numId w:val="9"/>
+        </w:numPr>
+        <w:spacing w:after="0" w:afterAutospacing="0" w:before="0" w:beforeAutospacing="0" w:line="275.9999942779541" w:lineRule="auto"/>
+        <w:ind w:left="1275" w:hanging="360"/>
+        <w:rPr>
+          <w:rFonts w:ascii="DM Sans" w:cs="DM Sans" w:eastAsia="DM Sans" w:hAnsi="DM Sans"/>
+          <w:color w:val="1b1c1d"/>
+          <w:sz w:val="24"/>
+          <w:szCs w:val="24"/>
+        </w:rPr>
+      </w:pPr>
+      <w:r>
+        <w:rPr>
+          <w:rFonts w:ascii="DM Sans" w:cs="DM Sans" w:eastAsia="DM Sans" w:hAnsi="DM Sans"/>
+          <w:color w:val="1b1c1d"/>
+          <w:sz w:val="24"/>
+          <w:szCs w:val="24"/>
+          <w:rtl w:val="0"/>
+        </w:rPr>
+        <w:t xml:space="preserve">ExpirationDate: (Date/Time) The deadline by which the document must be signed, if applicable.</w:t>
+      </w:r>
+    </w:p>
+    <w:p>
+      <w:pPr>
+        <w:numPr>
+          <w:ilvl w:val="2"/>
+          <w:numId w:val="9"/>
+        </w:numPr>
+        <w:spacing w:after="120" w:before="0" w:beforeAutospacing="0" w:line="275.9999942779541" w:lineRule="auto"/>
+        <w:ind w:left="1275" w:hanging="360"/>
+        <w:rPr>
+          <w:rFonts w:ascii="DM Sans" w:cs="DM Sans" w:eastAsia="DM Sans" w:hAnsi="DM Sans"/>
+          <w:color w:val="1b1c1d"/>
+          <w:sz w:val="24"/>
+          <w:szCs w:val="24"/>
+        </w:rPr>
+      </w:pPr>
+      <w:r>
+        <w:rPr>
+          <w:rFonts w:ascii="DM Sans" w:cs="DM Sans" w:eastAsia="DM Sans" w:hAnsi="DM Sans"/>
+          <w:color w:val="1b1c1d"/>
+          <w:sz w:val="24"/>
+          <w:szCs w:val="24"/>
+          <w:rtl w:val="0"/>
+        </w:rPr>
+        <w:t xml:space="preserve">IsRequired: (Boolean) A flag to indicate if the document is mandatory for the onboarding to be considered complete.</w:t>
+      </w:r>
+    </w:p>
+    <w:p>
+      <w:pPr>
+        <w:pStyle w:val="Heading4"/>
+        <w:pBdr>
+          <w:top w:space="0" w:sz="0" w:val="nil"/>
+          <w:left w:space="0" w:sz="0" w:val="nil"/>
+          <w:bottom w:space="0" w:sz="0" w:val="nil"/>
+          <w:right w:space="0" w:sz="0" w:val="nil"/>
+          <w:between w:space="0" w:sz="0" w:val="nil"/>
+        </w:pBdr>
+        <w:shd w:fill="auto" w:val="clear"/>
+        <w:spacing w:after="120" w:before="120" w:line="275.9999942779541" w:lineRule="auto"/>
+        <w:rPr>
+          <w:rFonts w:ascii="DM Sans" w:cs="DM Sans" w:eastAsia="DM Sans" w:hAnsi="DM Sans"/>
+          <w:i w:val="0"/>
+          <w:color w:val="1b1c1d"/>
+          <w:sz w:val="24"/>
+          <w:szCs w:val="24"/>
+        </w:rPr>
+      </w:pPr>
+      <w:r>
+        <w:rPr>
+          <w:rFonts w:ascii="DM Sans" w:cs="DM Sans" w:eastAsia="DM Sans" w:hAnsi="DM Sans"/>
+          <w:i w:val="0"/>
+          <w:color w:val="1b1c1d"/>
+          <w:sz w:val="24"/>
+          <w:szCs w:val="24"/>
+          <w:rtl w:val="0"/>
+        </w:rPr>
+        <w:t xml:space="preserve">Entity Relationships</w:t>
+      </w:r>
+    </w:p>
+    <w:p>
+      <w:pPr>
+        <w:numPr>
+          <w:ilvl w:val="0"/>
+          <w:numId w:val="10"/>
+        </w:numPr>
+        <w:pBdr>
+          <w:top w:space="0" w:sz="0" w:val="nil"/>
+          <w:left w:space="0" w:sz="0" w:val="nil"/>
+          <w:bottom w:space="0" w:sz="0" w:val="nil"/>
+          <w:right w:space="0" w:sz="0" w:val="nil"/>
+          <w:between w:space="0" w:sz="0" w:val="nil"/>
+        </w:pBdr>
+        <w:shd w:fill="auto" w:val="clear"/>
+        <w:spacing w:after="0" w:afterAutospacing="0" w:line="275.9999942779541" w:lineRule="auto"/>
+        <w:ind w:left="465" w:hanging="360"/>
+      </w:pPr>
+      <w:r>
+        <w:rPr>
+          <w:rFonts w:ascii="DM Sans" w:cs="DM Sans" w:eastAsia="DM Sans" w:hAnsi="DM Sans"/>
+          <w:i w:val="0"/>
+          <w:color w:val="1b1c1d"/>
+          <w:sz w:val="24"/>
+          <w:szCs w:val="24"/>
+          <w:rtl w:val="0"/>
+        </w:rPr>
+        <w:t xml:space="preserve">A </w:t>
+      </w:r>
+      <w:r>
+        <w:rPr>
+          <w:rFonts w:ascii="DM Sans" w:cs="DM Sans" w:eastAsia="DM Sans" w:hAnsi="DM Sans"/>
+          <w:b w:val="1"/>
+          <w:i w:val="0"/>
+          <w:color w:val="1b1c1d"/>
+          <w:sz w:val="24"/>
+          <w:szCs w:val="24"/>
+          <w:rtl w:val="0"/>
+        </w:rPr>
+        <w:t xml:space="preserve">NewHire</w:t>
+      </w:r>
+      <w:r>
+        <w:rPr>
+          <w:rFonts w:ascii="DM Sans" w:cs="DM Sans" w:eastAsia="DM Sans" w:hAnsi="DM Sans"/>
+          <w:i w:val="0"/>
+          <w:color w:val="1b1c1d"/>
+          <w:sz w:val="24"/>
+          <w:szCs w:val="24"/>
+          <w:rtl w:val="0"/>
+        </w:rPr>
+        <w:t xml:space="preserve"> can have many </w:t>
+      </w:r>
+      <w:r>
+        <w:rPr>
+          <w:rFonts w:ascii="DM Sans" w:cs="DM Sans" w:eastAsia="DM Sans" w:hAnsi="DM Sans"/>
+          <w:b w:val="1"/>
+          <w:i w:val="0"/>
+          <w:color w:val="1b1c1d"/>
+          <w:sz w:val="24"/>
+          <w:szCs w:val="24"/>
+          <w:rtl w:val="0"/>
+        </w:rPr>
+        <w:t xml:space="preserve">OnboardingTasks</w:t>
+      </w:r>
+      <w:r>
+        <w:rPr>
+          <w:rFonts w:ascii="DM Sans" w:cs="DM Sans" w:eastAsia="DM Sans" w:hAnsi="DM Sans"/>
+          <w:i w:val="0"/>
+          <w:color w:val="1b1c1d"/>
+          <w:sz w:val="24"/>
+          <w:szCs w:val="24"/>
+          <w:rtl w:val="0"/>
+        </w:rPr>
+        <w:t xml:space="preserve"> (One-to-Many).</w:t>
+      </w:r>
+    </w:p>
+    <w:p>
+      <w:pPr>
+        <w:numPr>
+          <w:ilvl w:val="0"/>
+          <w:numId w:val="10"/>
+        </w:numPr>
+        <w:pBdr>
+          <w:top w:space="0" w:sz="0" w:val="nil"/>
+          <w:left w:space="0" w:sz="0" w:val="nil"/>
+          <w:bottom w:space="0" w:sz="0" w:val="nil"/>
+          <w:right w:space="0" w:sz="0" w:val="nil"/>
+          <w:between w:space="0" w:sz="0" w:val="nil"/>
+        </w:pBdr>
+        <w:shd w:fill="auto" w:val="clear"/>
+        <w:spacing w:after="120" w:before="0" w:beforeAutospacing="0" w:line="275.9999942779541" w:lineRule="auto"/>
+        <w:ind w:left="465" w:hanging="360"/>
+      </w:pPr>
+      <w:r>
+        <w:rPr>
+          <w:rFonts w:ascii="DM Sans" w:cs="DM Sans" w:eastAsia="DM Sans" w:hAnsi="DM Sans"/>
+          <w:i w:val="0"/>
+          <w:color w:val="1b1c1d"/>
+          <w:sz w:val="24"/>
+          <w:szCs w:val="24"/>
+          <w:rtl w:val="0"/>
+        </w:rPr>
+        <w:t xml:space="preserve">A </w:t>
+      </w:r>
+      <w:r>
+        <w:rPr>
+          <w:rFonts w:ascii="DM Sans" w:cs="DM Sans" w:eastAsia="DM Sans" w:hAnsi="DM Sans"/>
+          <w:b w:val="1"/>
+          <w:i w:val="0"/>
+          <w:color w:val="1b1c1d"/>
+          <w:sz w:val="24"/>
+          <w:szCs w:val="24"/>
+          <w:rtl w:val="0"/>
+        </w:rPr>
+        <w:t xml:space="preserve">NewHire</w:t>
+      </w:r>
+      <w:r>
+        <w:rPr>
+          <w:rFonts w:ascii="DM Sans" w:cs="DM Sans" w:eastAsia="DM Sans" w:hAnsi="DM Sans"/>
+          <w:i w:val="0"/>
+          <w:color w:val="1b1c1d"/>
+          <w:sz w:val="24"/>
+          <w:szCs w:val="24"/>
+          <w:rtl w:val="0"/>
+        </w:rPr>
+        <w:t xml:space="preserve"> can have many </w:t>
+      </w:r>
+      <w:r>
+        <w:rPr>
+          <w:rFonts w:ascii="DM Sans" w:cs="DM Sans" w:eastAsia="DM Sans" w:hAnsi="DM Sans"/>
+          <w:b w:val="1"/>
+          <w:i w:val="0"/>
+          <w:color w:val="1b1c1d"/>
+          <w:sz w:val="24"/>
+          <w:szCs w:val="24"/>
+          <w:rtl w:val="0"/>
+        </w:rPr>
+        <w:t xml:space="preserve">Documents</w:t>
+      </w:r>
+      <w:r>
+        <w:rPr>
+          <w:rFonts w:ascii="DM Sans" w:cs="DM Sans" w:eastAsia="DM Sans" w:hAnsi="DM Sans"/>
+          <w:i w:val="0"/>
+          <w:color w:val="1b1c1d"/>
+          <w:sz w:val="24"/>
+          <w:szCs w:val="24"/>
+          <w:rtl w:val="0"/>
+        </w:rPr>
+        <w:t xml:space="preserve"> (One-to-Many).</w:t>
+      </w:r>
+    </w:p>
+    <w:p>
+      <w:pPr>
+        <w:pStyle w:val="Heading3"/>
+        <w:pBdr>
+          <w:top w:space="0" w:sz="0" w:val="nil"/>
+          <w:left w:space="0" w:sz="0" w:val="nil"/>
+          <w:bottom w:space="0" w:sz="0" w:val="nil"/>
+          <w:right w:space="0" w:sz="0" w:val="nil"/>
+          <w:between w:space="0" w:sz="0" w:val="nil"/>
+        </w:pBdr>
+        <w:shd w:fill="auto" w:val="clear"/>
+        <w:spacing w:after="120" w:before="120" w:line="275.9999942779541" w:lineRule="auto"/>
+        <w:rPr>
+          <w:rFonts w:ascii="DM Sans" w:cs="DM Sans" w:eastAsia="DM Sans" w:hAnsi="DM Sans"/>
+          <w:i w:val="0"/>
+          <w:color w:val="1b1c1d"/>
+          <w:sz w:val="24"/>
+          <w:szCs w:val="24"/>
+        </w:rPr>
+      </w:pPr>
+      <w:r>
+        <w:rPr>
+          <w:rFonts w:ascii="DM Sans" w:cs="DM Sans" w:eastAsia="DM Sans" w:hAnsi="DM Sans"/>
+          <w:i w:val="0"/>
+          <w:color w:val="1b1c1d"/>
+          <w:sz w:val="24"/>
+          <w:szCs w:val="24"/>
+          <w:rtl w:val="0"/>
+        </w:rPr>
+        <w:t xml:space="preserve">Static Entities</w:t>
+      </w:r>
+    </w:p>
+    <w:p>
+      <w:pPr>
+        <w:numPr>
+          <w:ilvl w:val="0"/>
+          <w:numId w:val="11"/>
+        </w:numPr>
+        <w:pBdr>
+          <w:top w:space="0" w:sz="0" w:val="nil"/>
+          <w:left w:space="0" w:sz="0" w:val="nil"/>
+          <w:bottom w:space="0" w:sz="0" w:val="nil"/>
+          <w:right w:space="0" w:sz="0" w:val="nil"/>
+          <w:between w:space="0" w:sz="0" w:val="nil"/>
+        </w:pBdr>
+        <w:shd w:fill="auto" w:val="clear"/>
+        <w:spacing w:after="0" w:afterAutospacing="0" w:line="275.9999942779541" w:lineRule="auto"/>
+        <w:ind w:left="465" w:hanging="360"/>
+      </w:pPr>
+      <w:r>
+        <w:rPr>
+          <w:rFonts w:ascii="DM Sans" w:cs="DM Sans" w:eastAsia="DM Sans" w:hAnsi="DM Sans"/>
+          <w:b w:val="1"/>
+          <w:i w:val="0"/>
+          <w:color w:val="1b1c1d"/>
+          <w:sz w:val="24"/>
+          <w:szCs w:val="24"/>
+          <w:rtl w:val="0"/>
+        </w:rPr>
+        <w:t xml:space="preserve">Entity Name:</w:t>
+      </w:r>
+      <w:r>
+        <w:rPr>
+          <w:rFonts w:ascii="DM Sans" w:cs="DM Sans" w:eastAsia="DM Sans" w:hAnsi="DM Sans"/>
+          <w:i w:val="0"/>
+          <w:color w:val="1b1c1d"/>
+          <w:sz w:val="24"/>
+          <w:szCs w:val="24"/>
+          <w:rtl w:val="0"/>
+        </w:rPr>
+        <w:t xml:space="preserve"> OnboardingStatus</w:t>
+      </w:r>
+    </w:p>
+    <w:p>
+      <w:pPr>
+        <w:numPr>
+          <w:ilvl w:val="1"/>
+          <w:numId w:val="12"/>
+        </w:numPr>
         <w:pBdr>
           <w:top w:space="0" w:sz="0" w:val="nil"/>
           <w:left w:space="0" w:sz="0" w:val="nil"/>
@@ -1074,17 +2014,6 @@
       <w:r>
         <w:rPr>
           <w:rFonts w:ascii="DM Sans" w:cs="DM Sans" w:eastAsia="DM Sans" w:hAnsi="DM Sans"/>
-          <w:i w:val="0"/>
-          <w:color w:val="1b1c1d"/>
-          <w:sz w:val="24"/>
-          <w:szCs w:val="24"/>
-          <w:rtl w:val="0"/>
-        </w:rPr>
-        <w:t xml:space="preserve">This entity's data is sourced from an external system like </w:t>
-      </w:r>
-      <w:r>
-        <w:rPr>
-          <w:rFonts w:ascii="DM Sans" w:cs="DM Sans" w:eastAsia="DM Sans" w:hAnsi="DM Sans"/>
           <w:b w:val="1"/>
           <w:i w:val="0"/>
           <w:color w:val="1b1c1d"/>
@@ -1092,25 +2021,25 @@
           <w:szCs w:val="24"/>
           <w:rtl w:val="0"/>
         </w:rPr>
-        <w:t xml:space="preserve">DocuSign</w:t>
-      </w:r>
-      <w:r>
-        <w:rPr>
-          <w:rFonts w:ascii="DM Sans" w:cs="DM Sans" w:eastAsia="DM Sans" w:hAnsi="DM Sans"/>
-          <w:i w:val="0"/>
-          <w:color w:val="1b1c1d"/>
-          <w:sz w:val="24"/>
-          <w:szCs w:val="24"/>
-          <w:rtl w:val="0"/>
-        </w:rPr>
-        <w:t xml:space="preserve">.</w:t>
+        <w:t xml:space="preserve">Purpose:</w:t>
+      </w:r>
+      <w:r>
+        <w:rPr>
+          <w:rFonts w:ascii="DM Sans" w:cs="DM Sans" w:eastAsia="DM Sans" w:hAnsi="DM Sans"/>
+          <w:i w:val="0"/>
+          <w:color w:val="1b1c1d"/>
+          <w:sz w:val="24"/>
+          <w:szCs w:val="24"/>
+          <w:rtl w:val="0"/>
+        </w:rPr>
+        <w:t xml:space="preserve"> To track the overall progress of a new hire's onboarding.</w:t>
       </w:r>
     </w:p>
     <w:p>
       <w:pPr>
         <w:numPr>
           <w:ilvl w:val="1"/>
-          <w:numId w:val="8"/>
+          <w:numId w:val="12"/>
         </w:numPr>
         <w:pBdr>
           <w:top w:space="0" w:sz="0" w:val="nil"/>
@@ -1122,27 +2051,77 @@
         <w:shd w:fill="auto" w:val="clear"/>
         <w:spacing w:after="0" w:afterAutospacing="0" w:before="0" w:beforeAutospacing="0" w:line="275.9999942779541" w:lineRule="auto"/>
         <w:ind w:left="870" w:hanging="360"/>
-        <w:rPr>
-          <w:rFonts w:ascii="DM Sans" w:cs="DM Sans" w:eastAsia="DM Sans" w:hAnsi="DM Sans"/>
-        </w:rPr>
-      </w:pPr>
-      <w:r>
-        <w:rPr>
-          <w:rFonts w:ascii="DM Sans" w:cs="DM Sans" w:eastAsia="DM Sans" w:hAnsi="DM Sans"/>
-          <w:i w:val="0"/>
-          <w:color w:val="1b1c1d"/>
-          <w:sz w:val="24"/>
-          <w:szCs w:val="24"/>
-          <w:rtl w:val="0"/>
-        </w:rPr>
-        <w:t xml:space="preserve">Attributes include:</w:t>
-      </w:r>
-    </w:p>
-    <w:p>
-      <w:pPr>
-        <w:numPr>
-          <w:ilvl w:val="2"/>
-          <w:numId w:val="9"/>
+      </w:pPr>
+      <w:r>
+        <w:rPr>
+          <w:rFonts w:ascii="DM Sans" w:cs="DM Sans" w:eastAsia="DM Sans" w:hAnsi="DM Sans"/>
+          <w:b w:val="1"/>
+          <w:i w:val="0"/>
+          <w:color w:val="1b1c1d"/>
+          <w:sz w:val="24"/>
+          <w:szCs w:val="24"/>
+          <w:rtl w:val="0"/>
+        </w:rPr>
+        <w:t xml:space="preserve">Records:</w:t>
+      </w:r>
+      <w:r>
+        <w:rPr>
+          <w:rFonts w:ascii="DM Sans" w:cs="DM Sans" w:eastAsia="DM Sans" w:hAnsi="DM Sans"/>
+          <w:i w:val="0"/>
+          <w:color w:val="1b1c1d"/>
+          <w:sz w:val="24"/>
+          <w:szCs w:val="24"/>
+          <w:rtl w:val="0"/>
+        </w:rPr>
+        <w:t xml:space="preserve"> Pre-boarding, Day 1, Week 1, Completed.</w:t>
+      </w:r>
+    </w:p>
+    <w:p>
+      <w:pPr>
+        <w:numPr>
+          <w:ilvl w:val="0"/>
+          <w:numId w:val="11"/>
+        </w:numPr>
+        <w:pBdr>
+          <w:top w:space="0" w:sz="0" w:val="nil"/>
+          <w:left w:space="0" w:sz="0" w:val="nil"/>
+          <w:bottom w:space="0" w:sz="0" w:val="nil"/>
+          <w:right w:space="0" w:sz="0" w:val="nil"/>
+          <w:between w:space="0" w:sz="0" w:val="nil"/>
+        </w:pBdr>
+        <w:shd w:fill="auto" w:val="clear"/>
+        <w:spacing w:after="0" w:afterAutospacing="0" w:before="0" w:beforeAutospacing="0" w:line="275.9999942779541" w:lineRule="auto"/>
+        <w:ind w:left="465" w:hanging="360"/>
+      </w:pPr>
+      <w:r>
+        <w:rPr>
+          <w:rFonts w:ascii="DM Sans" w:cs="DM Sans" w:eastAsia="DM Sans" w:hAnsi="DM Sans"/>
+          <w:b w:val="1"/>
+          <w:i w:val="0"/>
+          <w:color w:val="1b1c1d"/>
+          <w:sz w:val="24"/>
+          <w:szCs w:val="24"/>
+          <w:rtl w:val="0"/>
+        </w:rPr>
+        <w:t xml:space="preserve">Entity Name:</w:t>
+      </w:r>
+      <w:r>
+        <w:rPr>
+          <w:rFonts w:ascii="DM Sans" w:cs="DM Sans" w:eastAsia="DM Sans" w:hAnsi="DM Sans"/>
+          <w:i w:val="0"/>
+          <w:color w:val="1b1c1d"/>
+          <w:sz w:val="24"/>
+          <w:szCs w:val="24"/>
+          <w:rtl w:val="0"/>
+        </w:rPr>
+        <w:t xml:space="preserve"> Department</w:t>
+      </w:r>
+    </w:p>
+    <w:p>
+      <w:pPr>
+        <w:numPr>
+          <w:ilvl w:val="1"/>
+          <w:numId w:val="13"/>
         </w:numPr>
         <w:pBdr>
           <w:top w:space="0" w:sz="0" w:val="nil"/>
@@ -1153,92 +2132,37 @@
         </w:pBdr>
         <w:shd w:fill="auto" w:val="clear"/>
         <w:spacing w:after="0" w:afterAutospacing="0" w:line="275.9999942779541" w:lineRule="auto"/>
-        <w:ind w:left="1275" w:hanging="360"/>
-        <w:rPr>
-          <w:rFonts w:ascii="DM Sans" w:cs="DM Sans" w:eastAsia="DM Sans" w:hAnsi="DM Sans"/>
-        </w:rPr>
-      </w:pPr>
-      <w:r>
-        <w:rPr>
-          <w:rFonts w:ascii="DM Sans" w:cs="DM Sans" w:eastAsia="DM Sans" w:hAnsi="DM Sans"/>
-          <w:i w:val="0"/>
-          <w:color w:val="1b1c1d"/>
-          <w:sz w:val="24"/>
-          <w:szCs w:val="24"/>
-          <w:rtl w:val="0"/>
-        </w:rPr>
-        <w:t xml:space="preserve">Id: An Identifier that is the Primary Key from the external system.</w:t>
-      </w:r>
-    </w:p>
-    <w:p>
-      <w:pPr>
-        <w:numPr>
-          <w:ilvl w:val="2"/>
-          <w:numId w:val="9"/>
-        </w:numPr>
-        <w:pBdr>
-          <w:top w:space="0" w:sz="0" w:val="nil"/>
-          <w:left w:space="0" w:sz="0" w:val="nil"/>
-          <w:bottom w:space="0" w:sz="0" w:val="nil"/>
-          <w:right w:space="0" w:sz="0" w:val="nil"/>
-          <w:between w:space="0" w:sz="0" w:val="nil"/>
-        </w:pBdr>
-        <w:shd w:fill="auto" w:val="clear"/>
-        <w:spacing w:after="0" w:afterAutospacing="0" w:before="0" w:beforeAutospacing="0" w:line="275.9999942779541" w:lineRule="auto"/>
-        <w:ind w:left="1275" w:hanging="360"/>
-        <w:rPr>
-          <w:rFonts w:ascii="DM Sans" w:cs="DM Sans" w:eastAsia="DM Sans" w:hAnsi="DM Sans"/>
-        </w:rPr>
-      </w:pPr>
-      <w:r>
-        <w:rPr>
-          <w:rFonts w:ascii="DM Sans" w:cs="DM Sans" w:eastAsia="DM Sans" w:hAnsi="DM Sans"/>
-          <w:i w:val="0"/>
-          <w:color w:val="1b1c1d"/>
-          <w:sz w:val="24"/>
-          <w:szCs w:val="24"/>
-          <w:rtl w:val="0"/>
-        </w:rPr>
-        <w:t xml:space="preserve">DocumentName: Text, the name of the document.</w:t>
-      </w:r>
-    </w:p>
-    <w:p>
-      <w:pPr>
-        <w:numPr>
-          <w:ilvl w:val="2"/>
-          <w:numId w:val="9"/>
-        </w:numPr>
-        <w:pBdr>
-          <w:top w:space="0" w:sz="0" w:val="nil"/>
-          <w:left w:space="0" w:sz="0" w:val="nil"/>
-          <w:bottom w:space="0" w:sz="0" w:val="nil"/>
-          <w:right w:space="0" w:sz="0" w:val="nil"/>
-          <w:between w:space="0" w:sz="0" w:val="nil"/>
-        </w:pBdr>
-        <w:shd w:fill="auto" w:val="clear"/>
-        <w:spacing w:after="0" w:afterAutospacing="0" w:before="0" w:beforeAutospacing="0" w:line="275.9999942779541" w:lineRule="auto"/>
-        <w:ind w:left="1275" w:hanging="360"/>
-        <w:rPr>
-          <w:rFonts w:ascii="DM Sans" w:cs="DM Sans" w:eastAsia="DM Sans" w:hAnsi="DM Sans"/>
-        </w:rPr>
-      </w:pPr>
-      <w:r>
-        <w:rPr>
-          <w:rFonts w:ascii="DM Sans" w:cs="DM Sans" w:eastAsia="DM Sans" w:hAnsi="DM Sans"/>
-          <w:i w:val="0"/>
-          <w:color w:val="1b1c1d"/>
-          <w:sz w:val="24"/>
-          <w:szCs w:val="24"/>
-          <w:rtl w:val="0"/>
-        </w:rPr>
-        <w:t xml:space="preserve">Status: Text, the signing status (e.g., "Sent", "Completed").</w:t>
-      </w:r>
-    </w:p>
-    <w:p>
-      <w:pPr>
-        <w:numPr>
-          <w:ilvl w:val="2"/>
-          <w:numId w:val="9"/>
+        <w:ind w:left="870" w:hanging="360"/>
+      </w:pPr>
+      <w:r>
+        <w:rPr>
+          <w:rFonts w:ascii="DM Sans" w:cs="DM Sans" w:eastAsia="DM Sans" w:hAnsi="DM Sans"/>
+          <w:b w:val="1"/>
+          <w:i w:val="0"/>
+          <w:color w:val="1b1c1d"/>
+          <w:sz w:val="24"/>
+          <w:szCs w:val="24"/>
+          <w:rtl w:val="0"/>
+        </w:rPr>
+        <w:t xml:space="preserve">Purpose:</w:t>
+      </w:r>
+      <w:r>
+        <w:rPr>
+          <w:rFonts w:ascii="DM Sans" w:cs="DM Sans" w:eastAsia="DM Sans" w:hAnsi="DM Sans"/>
+          <w:i w:val="0"/>
+          <w:color w:val="1b1c1d"/>
+          <w:sz w:val="24"/>
+          <w:szCs w:val="24"/>
+          <w:rtl w:val="0"/>
+        </w:rPr>
+        <w:t xml:space="preserve"> To assign tasks to the correct department.</w:t>
+      </w:r>
+    </w:p>
+    <w:p>
+      <w:pPr>
+        <w:numPr>
+          <w:ilvl w:val="1"/>
+          <w:numId w:val="13"/>
         </w:numPr>
         <w:pBdr>
           <w:top w:space="0" w:sz="0" w:val="nil"/>
@@ -1249,26 +2173,40 @@
         </w:pBdr>
         <w:shd w:fill="auto" w:val="clear"/>
         <w:spacing w:after="120" w:before="0" w:beforeAutospacing="0" w:line="275.9999942779541" w:lineRule="auto"/>
-        <w:ind w:left="1275" w:hanging="360"/>
-        <w:rPr>
-          <w:rFonts w:ascii="DM Sans" w:cs="DM Sans" w:eastAsia="DM Sans" w:hAnsi="DM Sans"/>
-        </w:rPr>
-      </w:pPr>
-      <w:r>
-        <w:rPr>
-          <w:rFonts w:ascii="DM Sans" w:cs="DM Sans" w:eastAsia="DM Sans" w:hAnsi="DM Sans"/>
-          <w:i w:val="0"/>
-          <w:color w:val="1b1c1d"/>
-          <w:sz w:val="24"/>
-          <w:szCs w:val="24"/>
-          <w:rtl w:val="0"/>
-        </w:rPr>
-        <w:t xml:space="preserve">NewHireId: An Identifier that links the document to the new hire.</w:t>
-      </w:r>
-    </w:p>
-    <w:p>
-      <w:pPr>
-        <w:pStyle w:val="Heading4"/>
+        <w:ind w:left="870" w:hanging="360"/>
+      </w:pPr>
+      <w:r>
+        <w:rPr>
+          <w:rFonts w:ascii="DM Sans" w:cs="DM Sans" w:eastAsia="DM Sans" w:hAnsi="DM Sans"/>
+          <w:b w:val="1"/>
+          <w:i w:val="0"/>
+          <w:color w:val="1b1c1d"/>
+          <w:sz w:val="24"/>
+          <w:szCs w:val="24"/>
+          <w:rtl w:val="0"/>
+        </w:rPr>
+        <w:t xml:space="preserve">Records:</w:t>
+      </w:r>
+      <w:r>
+        <w:rPr>
+          <w:rFonts w:ascii="DM Sans" w:cs="DM Sans" w:eastAsia="DM Sans" w:hAnsi="DM Sans"/>
+          <w:i w:val="0"/>
+          <w:color w:val="1b1c1d"/>
+          <w:sz w:val="24"/>
+          <w:szCs w:val="24"/>
+          <w:rtl w:val="0"/>
+        </w:rPr>
+        <w:t xml:space="preserve"> HR, IT, Hiring Manager, New Hire.</w:t>
+      </w:r>
+      <w:r>
+        <w:rPr>
+          <w:rtl w:val="0"/>
+        </w:rPr>
+      </w:r>
+    </w:p>
+    <w:p>
+      <w:pPr>
+        <w:pStyle w:val="Heading3"/>
         <w:pBdr>
           <w:top w:space="0" w:sz="0" w:val="nil"/>
           <w:left w:space="0" w:sz="0" w:val="nil"/>
@@ -1295,14 +2233,14 @@
           <w:szCs w:val="24"/>
           <w:rtl w:val="0"/>
         </w:rPr>
-        <w:t xml:space="preserve">Entity Relationships</w:t>
+        <w:t xml:space="preserve">Roles &amp; Permissions</w:t>
       </w:r>
     </w:p>
     <w:p>
       <w:pPr>
         <w:numPr>
           <w:ilvl w:val="0"/>
-          <w:numId w:val="10"/>
+          <w:numId w:val="14"/>
         </w:numPr>
         <w:pBdr>
           <w:top w:space="0" w:sz="0" w:val="nil"/>
@@ -1314,18 +2252,10 @@
         <w:shd w:fill="auto" w:val="clear"/>
         <w:spacing w:after="0" w:afterAutospacing="0" w:line="275.9999942779541" w:lineRule="auto"/>
         <w:ind w:left="465" w:hanging="360"/>
-      </w:pPr>
-      <w:r>
-        <w:rPr>
-          <w:rFonts w:ascii="DM Sans" w:cs="DM Sans" w:eastAsia="DM Sans" w:hAnsi="DM Sans"/>
-          <w:i w:val="0"/>
-          <w:color w:val="1b1c1d"/>
-          <w:sz w:val="24"/>
-          <w:szCs w:val="24"/>
-          <w:rtl w:val="0"/>
-        </w:rPr>
-        <w:t xml:space="preserve">A </w:t>
-      </w:r>
+        <w:rPr>
+          <w:rFonts w:ascii="DM Sans" w:cs="DM Sans" w:eastAsia="DM Sans" w:hAnsi="DM Sans"/>
+        </w:rPr>
+      </w:pPr>
       <w:r>
         <w:rPr>
           <w:rFonts w:ascii="DM Sans" w:cs="DM Sans" w:eastAsia="DM Sans" w:hAnsi="DM Sans"/>
@@ -1336,196 +2266,14 @@
           <w:szCs w:val="24"/>
           <w:rtl w:val="0"/>
         </w:rPr>
-        <w:t xml:space="preserve">NewHire</w:t>
-      </w:r>
-      <w:r>
-        <w:rPr>
-          <w:rFonts w:ascii="DM Sans" w:cs="DM Sans" w:eastAsia="DM Sans" w:hAnsi="DM Sans"/>
-          <w:i w:val="0"/>
-          <w:color w:val="1b1c1d"/>
-          <w:sz w:val="24"/>
-          <w:szCs w:val="24"/>
-          <w:rtl w:val="0"/>
-        </w:rPr>
-        <w:t xml:space="preserve"> can have many </w:t>
-      </w:r>
-      <w:r>
-        <w:rPr>
-          <w:rFonts w:ascii="DM Sans" w:cs="DM Sans" w:eastAsia="DM Sans" w:hAnsi="DM Sans"/>
-          <w:b w:val="1"/>
-          <w:i w:val="0"/>
-          <w:color w:val="1b1c1d"/>
-          <w:sz w:val="24"/>
-          <w:szCs w:val="24"/>
-          <w:rtl w:val="0"/>
-        </w:rPr>
-        <w:t xml:space="preserve">OnboardingTasks</w:t>
-      </w:r>
-      <w:r>
-        <w:rPr>
-          <w:rFonts w:ascii="DM Sans" w:cs="DM Sans" w:eastAsia="DM Sans" w:hAnsi="DM Sans"/>
-          <w:i w:val="0"/>
-          <w:color w:val="1b1c1d"/>
-          <w:sz w:val="24"/>
-          <w:szCs w:val="24"/>
-          <w:rtl w:val="0"/>
-        </w:rPr>
-        <w:t xml:space="preserve"> (One-to-Many).</w:t>
-      </w:r>
-    </w:p>
-    <w:p>
-      <w:pPr>
-        <w:numPr>
-          <w:ilvl w:val="0"/>
-          <w:numId w:val="10"/>
-        </w:numPr>
-        <w:pBdr>
-          <w:top w:space="0" w:sz="0" w:val="nil"/>
-          <w:left w:space="0" w:sz="0" w:val="nil"/>
-          <w:bottom w:space="0" w:sz="0" w:val="nil"/>
-          <w:right w:space="0" w:sz="0" w:val="nil"/>
-          <w:between w:space="0" w:sz="0" w:val="nil"/>
-        </w:pBdr>
-        <w:shd w:fill="auto" w:val="clear"/>
-        <w:spacing w:after="120" w:before="0" w:beforeAutospacing="0" w:line="275.9999942779541" w:lineRule="auto"/>
-        <w:ind w:left="465" w:hanging="360"/>
-      </w:pPr>
-      <w:r>
-        <w:rPr>
-          <w:rFonts w:ascii="DM Sans" w:cs="DM Sans" w:eastAsia="DM Sans" w:hAnsi="DM Sans"/>
-          <w:i w:val="0"/>
-          <w:color w:val="1b1c1d"/>
-          <w:sz w:val="24"/>
-          <w:szCs w:val="24"/>
-          <w:rtl w:val="0"/>
-        </w:rPr>
-        <w:t xml:space="preserve">A </w:t>
-      </w:r>
-      <w:r>
-        <w:rPr>
-          <w:rFonts w:ascii="DM Sans" w:cs="DM Sans" w:eastAsia="DM Sans" w:hAnsi="DM Sans"/>
-          <w:b w:val="1"/>
-          <w:i w:val="0"/>
-          <w:color w:val="1b1c1d"/>
-          <w:sz w:val="24"/>
-          <w:szCs w:val="24"/>
-          <w:rtl w:val="0"/>
-        </w:rPr>
-        <w:t xml:space="preserve">NewHire</w:t>
-      </w:r>
-      <w:r>
-        <w:rPr>
-          <w:rFonts w:ascii="DM Sans" w:cs="DM Sans" w:eastAsia="DM Sans" w:hAnsi="DM Sans"/>
-          <w:i w:val="0"/>
-          <w:color w:val="1b1c1d"/>
-          <w:sz w:val="24"/>
-          <w:szCs w:val="24"/>
-          <w:rtl w:val="0"/>
-        </w:rPr>
-        <w:t xml:space="preserve"> can have many </w:t>
-      </w:r>
-      <w:r>
-        <w:rPr>
-          <w:rFonts w:ascii="DM Sans" w:cs="DM Sans" w:eastAsia="DM Sans" w:hAnsi="DM Sans"/>
-          <w:b w:val="1"/>
-          <w:i w:val="0"/>
-          <w:color w:val="1b1c1d"/>
-          <w:sz w:val="24"/>
-          <w:szCs w:val="24"/>
-          <w:rtl w:val="0"/>
-        </w:rPr>
-        <w:t xml:space="preserve">Documents</w:t>
-      </w:r>
-      <w:r>
-        <w:rPr>
-          <w:rFonts w:ascii="DM Sans" w:cs="DM Sans" w:eastAsia="DM Sans" w:hAnsi="DM Sans"/>
-          <w:i w:val="0"/>
-          <w:color w:val="1b1c1d"/>
-          <w:sz w:val="24"/>
-          <w:szCs w:val="24"/>
-          <w:rtl w:val="0"/>
-        </w:rPr>
-        <w:t xml:space="preserve"> (One-to-Many).</w:t>
-      </w:r>
-    </w:p>
-    <w:p>
-      <w:pPr>
-        <w:pStyle w:val="Heading3"/>
-        <w:pBdr>
-          <w:top w:space="0" w:sz="0" w:val="nil"/>
-          <w:left w:space="0" w:sz="0" w:val="nil"/>
-          <w:bottom w:space="0" w:sz="0" w:val="nil"/>
-          <w:right w:space="0" w:sz="0" w:val="nil"/>
-          <w:between w:space="0" w:sz="0" w:val="nil"/>
-        </w:pBdr>
-        <w:shd w:fill="auto" w:val="clear"/>
-        <w:spacing w:after="120" w:before="120" w:line="275.9999942779541" w:lineRule="auto"/>
-        <w:rPr>
-          <w:rFonts w:ascii="DM Sans" w:cs="DM Sans" w:eastAsia="DM Sans" w:hAnsi="DM Sans"/>
-          <w:i w:val="0"/>
-          <w:color w:val="1b1c1d"/>
-          <w:sz w:val="24"/>
-          <w:szCs w:val="24"/>
-        </w:rPr>
-      </w:pPr>
-      <w:r>
-        <w:rPr>
-          <w:rFonts w:ascii="DM Sans" w:cs="DM Sans" w:eastAsia="DM Sans" w:hAnsi="DM Sans"/>
-          <w:i w:val="0"/>
-          <w:color w:val="1b1c1d"/>
-          <w:sz w:val="24"/>
-          <w:szCs w:val="24"/>
-          <w:rtl w:val="0"/>
-        </w:rPr>
-        <w:t xml:space="preserve">4. Static Entities</w:t>
-      </w:r>
-    </w:p>
-    <w:p>
-      <w:pPr>
-        <w:numPr>
-          <w:ilvl w:val="0"/>
-          <w:numId w:val="11"/>
-        </w:numPr>
-        <w:pBdr>
-          <w:top w:space="0" w:sz="0" w:val="nil"/>
-          <w:left w:space="0" w:sz="0" w:val="nil"/>
-          <w:bottom w:space="0" w:sz="0" w:val="nil"/>
-          <w:right w:space="0" w:sz="0" w:val="nil"/>
-          <w:between w:space="0" w:sz="0" w:val="nil"/>
-        </w:pBdr>
-        <w:shd w:fill="auto" w:val="clear"/>
-        <w:spacing w:after="0" w:afterAutospacing="0" w:line="275.9999942779541" w:lineRule="auto"/>
-        <w:ind w:left="465" w:hanging="360"/>
-      </w:pPr>
-      <w:r>
-        <w:rPr>
-          <w:rFonts w:ascii="DM Sans" w:cs="DM Sans" w:eastAsia="DM Sans" w:hAnsi="DM Sans"/>
-          <w:b w:val="1"/>
-          <w:i w:val="0"/>
-          <w:color w:val="1b1c1d"/>
-          <w:sz w:val="24"/>
-          <w:szCs w:val="24"/>
-          <w:rtl w:val="0"/>
-        </w:rPr>
-        <w:t xml:space="preserve">Entity Name:</w:t>
-      </w:r>
-      <w:r>
-        <w:rPr>
-          <w:rFonts w:ascii="DM Sans" w:cs="DM Sans" w:eastAsia="DM Sans" w:hAnsi="DM Sans"/>
-          <w:i w:val="0"/>
-          <w:color w:val="1b1c1d"/>
-          <w:sz w:val="24"/>
-          <w:szCs w:val="24"/>
-          <w:rtl w:val="0"/>
-        </w:rPr>
-        <w:t xml:space="preserve"> OnboardingStatus</w:t>
+        <w:t xml:space="preserve">Role: HR Specialist</w:t>
       </w:r>
     </w:p>
     <w:p>
       <w:pPr>
         <w:numPr>
           <w:ilvl w:val="1"/>
-          <w:numId w:val="12"/>
+          <w:numId w:val="15"/>
         </w:numPr>
         <w:pBdr>
           <w:top w:space="0" w:sz="0" w:val="nil"/>
@@ -1537,36 +2285,27 @@
         <w:shd w:fill="auto" w:val="clear"/>
         <w:spacing w:after="0" w:afterAutospacing="0" w:line="275.9999942779541" w:lineRule="auto"/>
         <w:ind w:left="870" w:hanging="360"/>
-      </w:pPr>
-      <w:r>
-        <w:rPr>
-          <w:rFonts w:ascii="DM Sans" w:cs="DM Sans" w:eastAsia="DM Sans" w:hAnsi="DM Sans"/>
-          <w:b w:val="1"/>
-          <w:i w:val="0"/>
-          <w:color w:val="1b1c1d"/>
-          <w:sz w:val="24"/>
-          <w:szCs w:val="24"/>
-          <w:rtl w:val="0"/>
-        </w:rPr>
-        <w:t xml:space="preserve">Purpose:</w:t>
-      </w:r>
-      <w:r>
-        <w:rPr>
-          <w:rFonts w:ascii="DM Sans" w:cs="DM Sans" w:eastAsia="DM Sans" w:hAnsi="DM Sans"/>
-          <w:i w:val="0"/>
-          <w:color w:val="1b1c1d"/>
-          <w:sz w:val="24"/>
-          <w:szCs w:val="24"/>
-          <w:rtl w:val="0"/>
-        </w:rPr>
-        <w:t xml:space="preserve"> To track the overall progress of a new hire's onboarding.</w:t>
+        <w:rPr>
+          <w:rFonts w:ascii="DM Sans" w:cs="DM Sans" w:eastAsia="DM Sans" w:hAnsi="DM Sans"/>
+        </w:rPr>
+      </w:pPr>
+      <w:r>
+        <w:rPr>
+          <w:rFonts w:ascii="DM Sans" w:cs="DM Sans" w:eastAsia="DM Sans" w:hAnsi="DM Sans"/>
+          <w:i w:val="0"/>
+          <w:color w:val="1b1c1d"/>
+          <w:sz w:val="24"/>
+          <w:szCs w:val="24"/>
+          <w:rtl w:val="0"/>
+        </w:rPr>
+        <w:t xml:space="preserve">New Hire: Full Access.</w:t>
       </w:r>
     </w:p>
     <w:p>
       <w:pPr>
         <w:numPr>
           <w:ilvl w:val="1"/>
-          <w:numId w:val="12"/>
+          <w:numId w:val="15"/>
         </w:numPr>
         <w:pBdr>
           <w:top w:space="0" w:sz="0" w:val="nil"/>
@@ -1578,6 +2317,70 @@
         <w:shd w:fill="auto" w:val="clear"/>
         <w:spacing w:after="0" w:afterAutospacing="0" w:before="0" w:beforeAutospacing="0" w:line="275.9999942779541" w:lineRule="auto"/>
         <w:ind w:left="870" w:hanging="360"/>
+        <w:rPr>
+          <w:rFonts w:ascii="DM Sans" w:cs="DM Sans" w:eastAsia="DM Sans" w:hAnsi="DM Sans"/>
+        </w:rPr>
+      </w:pPr>
+      <w:r>
+        <w:rPr>
+          <w:rFonts w:ascii="DM Sans" w:cs="DM Sans" w:eastAsia="DM Sans" w:hAnsi="DM Sans"/>
+          <w:i w:val="0"/>
+          <w:color w:val="1b1c1d"/>
+          <w:sz w:val="24"/>
+          <w:szCs w:val="24"/>
+          <w:rtl w:val="0"/>
+        </w:rPr>
+        <w:t xml:space="preserve">OnboardingTask: Full Access.</w:t>
+      </w:r>
+    </w:p>
+    <w:p>
+      <w:pPr>
+        <w:numPr>
+          <w:ilvl w:val="1"/>
+          <w:numId w:val="15"/>
+        </w:numPr>
+        <w:pBdr>
+          <w:top w:space="0" w:sz="0" w:val="nil"/>
+          <w:left w:space="0" w:sz="0" w:val="nil"/>
+          <w:bottom w:space="0" w:sz="0" w:val="nil"/>
+          <w:right w:space="0" w:sz="0" w:val="nil"/>
+          <w:between w:space="0" w:sz="0" w:val="nil"/>
+        </w:pBdr>
+        <w:shd w:fill="auto" w:val="clear"/>
+        <w:spacing w:after="0" w:afterAutospacing="0" w:before="0" w:beforeAutospacing="0" w:line="275.9999942779541" w:lineRule="auto"/>
+        <w:ind w:left="870" w:hanging="360"/>
+        <w:rPr>
+          <w:rFonts w:ascii="DM Sans" w:cs="DM Sans" w:eastAsia="DM Sans" w:hAnsi="DM Sans"/>
+        </w:rPr>
+      </w:pPr>
+      <w:r>
+        <w:rPr>
+          <w:rFonts w:ascii="DM Sans" w:cs="DM Sans" w:eastAsia="DM Sans" w:hAnsi="DM Sans"/>
+          <w:i w:val="0"/>
+          <w:color w:val="1b1c1d"/>
+          <w:sz w:val="24"/>
+          <w:szCs w:val="24"/>
+          <w:rtl w:val="0"/>
+        </w:rPr>
+        <w:t xml:space="preserve">Document: View Access.</w:t>
+      </w:r>
+    </w:p>
+    <w:p>
+      <w:pPr>
+        <w:numPr>
+          <w:ilvl w:val="1"/>
+          <w:numId w:val="15"/>
+        </w:numPr>
+        <w:pBdr>
+          <w:top w:space="0" w:sz="0" w:val="nil"/>
+          <w:left w:space="0" w:sz="0" w:val="nil"/>
+          <w:bottom w:space="0" w:sz="0" w:val="nil"/>
+          <w:right w:space="0" w:sz="0" w:val="nil"/>
+          <w:between w:space="0" w:sz="0" w:val="nil"/>
+        </w:pBdr>
+        <w:shd w:fill="auto" w:val="clear"/>
+        <w:spacing w:after="0" w:afterAutospacing="0" w:before="0" w:beforeAutospacing="0" w:line="275.9999942779541" w:lineRule="auto"/>
+        <w:ind w:left="870" w:hanging="360"/>
       </w:pPr>
       <w:r>
         <w:rPr>
@@ -1589,25 +2392,25 @@
           <w:szCs w:val="24"/>
           <w:rtl w:val="0"/>
         </w:rPr>
-        <w:t xml:space="preserve">Records:</w:t>
-      </w:r>
-      <w:r>
-        <w:rPr>
-          <w:rFonts w:ascii="DM Sans" w:cs="DM Sans" w:eastAsia="DM Sans" w:hAnsi="DM Sans"/>
-          <w:i w:val="0"/>
-          <w:color w:val="1b1c1d"/>
-          <w:sz w:val="24"/>
-          <w:szCs w:val="24"/>
-          <w:rtl w:val="0"/>
-        </w:rPr>
-        <w:t xml:space="preserve"> Pre-boarding, Day 1, Week 1, Completed.</w:t>
+        <w:t xml:space="preserve">Special Permission:</w:t>
+      </w:r>
+      <w:r>
+        <w:rPr>
+          <w:rFonts w:ascii="DM Sans" w:cs="DM Sans" w:eastAsia="DM Sans" w:hAnsi="DM Sans"/>
+          <w:i w:val="0"/>
+          <w:color w:val="1b1c1d"/>
+          <w:sz w:val="24"/>
+          <w:szCs w:val="24"/>
+          <w:rtl w:val="0"/>
+        </w:rPr>
+        <w:t xml:space="preserve"> Can initiate the onboarding process for a new hire.</w:t>
       </w:r>
     </w:p>
     <w:p>
       <w:pPr>
         <w:numPr>
           <w:ilvl w:val="0"/>
-          <w:numId w:val="11"/>
+          <w:numId w:val="14"/>
         </w:numPr>
         <w:pBdr>
           <w:top w:space="0" w:sz="0" w:val="nil"/>
@@ -1619,6 +2422,9 @@
         <w:shd w:fill="auto" w:val="clear"/>
         <w:spacing w:after="0" w:afterAutospacing="0" w:before="0" w:beforeAutospacing="0" w:line="275.9999942779541" w:lineRule="auto"/>
         <w:ind w:left="465" w:hanging="360"/>
+        <w:rPr>
+          <w:rFonts w:ascii="DM Sans" w:cs="DM Sans" w:eastAsia="DM Sans" w:hAnsi="DM Sans"/>
+        </w:rPr>
       </w:pPr>
       <w:r>
         <w:rPr>
@@ -1630,25 +2436,14 @@
           <w:szCs w:val="24"/>
           <w:rtl w:val="0"/>
         </w:rPr>
-        <w:t xml:space="preserve">Entity Name:</w:t>
-      </w:r>
-      <w:r>
-        <w:rPr>
-          <w:rFonts w:ascii="DM Sans" w:cs="DM Sans" w:eastAsia="DM Sans" w:hAnsi="DM Sans"/>
-          <w:i w:val="0"/>
-          <w:color w:val="1b1c1d"/>
-          <w:sz w:val="24"/>
-          <w:szCs w:val="24"/>
-          <w:rtl w:val="0"/>
-        </w:rPr>
-        <w:t xml:space="preserve"> Department</w:t>
+        <w:t xml:space="preserve">Role: Hiring Manager</w:t>
       </w:r>
     </w:p>
     <w:p>
       <w:pPr>
         <w:numPr>
           <w:ilvl w:val="1"/>
-          <w:numId w:val="13"/>
+          <w:numId w:val="16"/>
         </w:numPr>
         <w:pBdr>
           <w:top w:space="0" w:sz="0" w:val="nil"/>
@@ -1660,6 +2455,73 @@
         <w:shd w:fill="auto" w:val="clear"/>
         <w:spacing w:after="0" w:afterAutospacing="0" w:line="275.9999942779541" w:lineRule="auto"/>
         <w:ind w:left="870" w:hanging="360"/>
+        <w:rPr>
+          <w:rFonts w:ascii="DM Sans" w:cs="DM Sans" w:eastAsia="DM Sans" w:hAnsi="DM Sans"/>
+        </w:rPr>
+      </w:pPr>
+      <w:r>
+        <w:rPr>
+          <w:rFonts w:ascii="DM Sans" w:cs="DM Sans" w:eastAsia="DM Sans" w:hAnsi="DM Sans"/>
+          <w:i w:val="0"/>
+          <w:color w:val="1b1c1d"/>
+          <w:sz w:val="24"/>
+          <w:szCs w:val="24"/>
+          <w:rtl w:val="0"/>
+        </w:rPr>
+        <w:t xml:space="preserve">NewHire: View Access (Own team members only).</w:t>
+      </w:r>
+    </w:p>
+    <w:p>
+      <w:pPr>
+        <w:numPr>
+          <w:ilvl w:val="1"/>
+          <w:numId w:val="16"/>
+        </w:numPr>
+        <w:pBdr>
+          <w:top w:space="0" w:sz="0" w:val="nil"/>
+          <w:left w:space="0" w:sz="0" w:val="nil"/>
+          <w:bottom w:space="0" w:sz="0" w:val="nil"/>
+          <w:right w:space="0" w:sz="0" w:val="nil"/>
+          <w:between w:space="0" w:sz="0" w:val="nil"/>
+        </w:pBdr>
+        <w:shd w:fill="auto" w:val="clear"/>
+        <w:spacing w:after="0" w:afterAutospacing="0" w:before="0" w:beforeAutospacing="0" w:line="275.9999942779541" w:lineRule="auto"/>
+        <w:ind w:left="870" w:hanging="360"/>
+        <w:rPr>
+          <w:rFonts w:ascii="DM Sans" w:cs="DM Sans" w:eastAsia="DM Sans" w:hAnsi="DM Sans"/>
+        </w:rPr>
+      </w:pPr>
+      <w:r>
+        <w:rPr>
+          <w:rFonts w:ascii="DM Sans" w:cs="DM Sans" w:eastAsia="DM Sans" w:hAnsi="DM Sans"/>
+          <w:i w:val="0"/>
+          <w:color w:val="1b1c1d"/>
+          <w:sz w:val="24"/>
+          <w:szCs w:val="24"/>
+          <w:rtl w:val="0"/>
+        </w:rPr>
+        <w:t xml:space="preserve">OnboardingTask: Edit Access (Only for tasks assigned to the 'Hiring Manager' department for their new hires).</w:t>
+      </w:r>
+    </w:p>
+    <w:p>
+      <w:pPr>
+        <w:numPr>
+          <w:ilvl w:val="0"/>
+          <w:numId w:val="14"/>
+        </w:numPr>
+        <w:pBdr>
+          <w:top w:space="0" w:sz="0" w:val="nil"/>
+          <w:left w:space="0" w:sz="0" w:val="nil"/>
+          <w:bottom w:space="0" w:sz="0" w:val="nil"/>
+          <w:right w:space="0" w:sz="0" w:val="nil"/>
+          <w:between w:space="0" w:sz="0" w:val="nil"/>
+        </w:pBdr>
+        <w:shd w:fill="auto" w:val="clear"/>
+        <w:spacing w:after="0" w:afterAutospacing="0" w:before="0" w:beforeAutospacing="0" w:line="275.9999942779541" w:lineRule="auto"/>
+        <w:ind w:left="465" w:hanging="360"/>
+        <w:rPr>
+          <w:rFonts w:ascii="DM Sans" w:cs="DM Sans" w:eastAsia="DM Sans" w:hAnsi="DM Sans"/>
+        </w:rPr>
       </w:pPr>
       <w:r>
         <w:rPr>
@@ -1671,25 +2533,175 @@
           <w:szCs w:val="24"/>
           <w:rtl w:val="0"/>
         </w:rPr>
-        <w:t xml:space="preserve">Purpose:</w:t>
-      </w:r>
-      <w:r>
-        <w:rPr>
-          <w:rFonts w:ascii="DM Sans" w:cs="DM Sans" w:eastAsia="DM Sans" w:hAnsi="DM Sans"/>
-          <w:i w:val="0"/>
-          <w:color w:val="1b1c1d"/>
-          <w:sz w:val="24"/>
-          <w:szCs w:val="24"/>
-          <w:rtl w:val="0"/>
-        </w:rPr>
-        <w:t xml:space="preserve"> To assign tasks to the correct department.</w:t>
+        <w:t xml:space="preserve">Role: IT Specialist</w:t>
       </w:r>
     </w:p>
     <w:p>
       <w:pPr>
         <w:numPr>
           <w:ilvl w:val="1"/>
-          <w:numId w:val="13"/>
+          <w:numId w:val="17"/>
+        </w:numPr>
+        <w:pBdr>
+          <w:top w:space="0" w:sz="0" w:val="nil"/>
+          <w:left w:space="0" w:sz="0" w:val="nil"/>
+          <w:bottom w:space="0" w:sz="0" w:val="nil"/>
+          <w:right w:space="0" w:sz="0" w:val="nil"/>
+          <w:between w:space="0" w:sz="0" w:val="nil"/>
+        </w:pBdr>
+        <w:shd w:fill="auto" w:val="clear"/>
+        <w:spacing w:after="0" w:afterAutospacing="0" w:line="275.9999942779541" w:lineRule="auto"/>
+        <w:ind w:left="870" w:hanging="360"/>
+        <w:rPr>
+          <w:rFonts w:ascii="DM Sans" w:cs="DM Sans" w:eastAsia="DM Sans" w:hAnsi="DM Sans"/>
+        </w:rPr>
+      </w:pPr>
+      <w:r>
+        <w:rPr>
+          <w:rFonts w:ascii="DM Sans" w:cs="DM Sans" w:eastAsia="DM Sans" w:hAnsi="DM Sans"/>
+          <w:i w:val="0"/>
+          <w:color w:val="1b1c1d"/>
+          <w:sz w:val="24"/>
+          <w:szCs w:val="24"/>
+          <w:rtl w:val="0"/>
+        </w:rPr>
+        <w:t xml:space="preserve">NewHire: View Access.</w:t>
+      </w:r>
+    </w:p>
+    <w:p>
+      <w:pPr>
+        <w:numPr>
+          <w:ilvl w:val="1"/>
+          <w:numId w:val="17"/>
+        </w:numPr>
+        <w:pBdr>
+          <w:top w:space="0" w:sz="0" w:val="nil"/>
+          <w:left w:space="0" w:sz="0" w:val="nil"/>
+          <w:bottom w:space="0" w:sz="0" w:val="nil"/>
+          <w:right w:space="0" w:sz="0" w:val="nil"/>
+          <w:between w:space="0" w:sz="0" w:val="nil"/>
+        </w:pBdr>
+        <w:shd w:fill="auto" w:val="clear"/>
+        <w:spacing w:after="0" w:afterAutospacing="0" w:before="0" w:beforeAutospacing="0" w:line="275.9999942779541" w:lineRule="auto"/>
+        <w:ind w:left="870" w:hanging="360"/>
+        <w:rPr>
+          <w:rFonts w:ascii="DM Sans" w:cs="DM Sans" w:eastAsia="DM Sans" w:hAnsi="DM Sans"/>
+        </w:rPr>
+      </w:pPr>
+      <w:r>
+        <w:rPr>
+          <w:rFonts w:ascii="DM Sans" w:cs="DM Sans" w:eastAsia="DM Sans" w:hAnsi="DM Sans"/>
+          <w:i w:val="0"/>
+          <w:color w:val="1b1c1d"/>
+          <w:sz w:val="24"/>
+          <w:szCs w:val="24"/>
+          <w:rtl w:val="0"/>
+        </w:rPr>
+        <w:t xml:space="preserve">OnboardingTask: Edit Access (Only for tasks assigned to the 'IT' department).</w:t>
+      </w:r>
+    </w:p>
+    <w:p>
+      <w:pPr>
+        <w:numPr>
+          <w:ilvl w:val="0"/>
+          <w:numId w:val="14"/>
+        </w:numPr>
+        <w:pBdr>
+          <w:top w:space="0" w:sz="0" w:val="nil"/>
+          <w:left w:space="0" w:sz="0" w:val="nil"/>
+          <w:bottom w:space="0" w:sz="0" w:val="nil"/>
+          <w:right w:space="0" w:sz="0" w:val="nil"/>
+          <w:between w:space="0" w:sz="0" w:val="nil"/>
+        </w:pBdr>
+        <w:shd w:fill="auto" w:val="clear"/>
+        <w:spacing w:after="0" w:afterAutospacing="0" w:before="0" w:beforeAutospacing="0" w:line="275.9999942779541" w:lineRule="auto"/>
+        <w:ind w:left="465" w:hanging="360"/>
+        <w:rPr>
+          <w:rFonts w:ascii="DM Sans" w:cs="DM Sans" w:eastAsia="DM Sans" w:hAnsi="DM Sans"/>
+        </w:rPr>
+      </w:pPr>
+      <w:r>
+        <w:rPr>
+          <w:rFonts w:ascii="DM Sans" w:cs="DM Sans" w:eastAsia="DM Sans" w:hAnsi="DM Sans"/>
+          <w:b w:val="1"/>
+          <w:i w:val="0"/>
+          <w:color w:val="1b1c1d"/>
+          <w:sz w:val="24"/>
+          <w:szCs w:val="24"/>
+          <w:rtl w:val="0"/>
+        </w:rPr>
+        <w:t xml:space="preserve">Role: New Hire</w:t>
+      </w:r>
+    </w:p>
+    <w:p>
+      <w:pPr>
+        <w:numPr>
+          <w:ilvl w:val="1"/>
+          <w:numId w:val="2"/>
+        </w:numPr>
+        <w:pBdr>
+          <w:top w:space="0" w:sz="0" w:val="nil"/>
+          <w:left w:space="0" w:sz="0" w:val="nil"/>
+          <w:bottom w:space="0" w:sz="0" w:val="nil"/>
+          <w:right w:space="0" w:sz="0" w:val="nil"/>
+          <w:between w:space="0" w:sz="0" w:val="nil"/>
+        </w:pBdr>
+        <w:shd w:fill="auto" w:val="clear"/>
+        <w:spacing w:after="0" w:afterAutospacing="0" w:line="275.9999942779541" w:lineRule="auto"/>
+        <w:ind w:left="870" w:hanging="360"/>
+        <w:rPr>
+          <w:rFonts w:ascii="DM Sans" w:cs="DM Sans" w:eastAsia="DM Sans" w:hAnsi="DM Sans"/>
+        </w:rPr>
+      </w:pPr>
+      <w:r>
+        <w:rPr>
+          <w:rFonts w:ascii="DM Sans" w:cs="DM Sans" w:eastAsia="DM Sans" w:hAnsi="DM Sans"/>
+          <w:i w:val="0"/>
+          <w:color w:val="1b1c1d"/>
+          <w:sz w:val="24"/>
+          <w:szCs w:val="24"/>
+          <w:rtl w:val="0"/>
+        </w:rPr>
+        <w:t xml:space="preserve">NewHire: View Access (Own record only).</w:t>
+      </w:r>
+    </w:p>
+    <w:p>
+      <w:pPr>
+        <w:numPr>
+          <w:ilvl w:val="1"/>
+          <w:numId w:val="2"/>
+        </w:numPr>
+        <w:pBdr>
+          <w:top w:space="0" w:sz="0" w:val="nil"/>
+          <w:left w:space="0" w:sz="0" w:val="nil"/>
+          <w:bottom w:space="0" w:sz="0" w:val="nil"/>
+          <w:right w:space="0" w:sz="0" w:val="nil"/>
+          <w:between w:space="0" w:sz="0" w:val="nil"/>
+        </w:pBdr>
+        <w:shd w:fill="auto" w:val="clear"/>
+        <w:spacing w:after="0" w:afterAutospacing="0" w:before="0" w:beforeAutospacing="0" w:line="275.9999942779541" w:lineRule="auto"/>
+        <w:ind w:left="870" w:hanging="360"/>
+        <w:rPr>
+          <w:rFonts w:ascii="DM Sans" w:cs="DM Sans" w:eastAsia="DM Sans" w:hAnsi="DM Sans"/>
+        </w:rPr>
+      </w:pPr>
+      <w:r>
+        <w:rPr>
+          <w:rFonts w:ascii="DM Sans" w:cs="DM Sans" w:eastAsia="DM Sans" w:hAnsi="DM Sans"/>
+          <w:i w:val="0"/>
+          <w:color w:val="1b1c1d"/>
+          <w:sz w:val="24"/>
+          <w:szCs w:val="24"/>
+          <w:rtl w:val="0"/>
+        </w:rPr>
+        <w:t xml:space="preserve">OnboardingTask: Edit Access (Only for tasks assigned to the 'New Hire' department).</w:t>
+      </w:r>
+    </w:p>
+    <w:p>
+      <w:pPr>
+        <w:numPr>
+          <w:ilvl w:val="1"/>
+          <w:numId w:val="2"/>
         </w:numPr>
         <w:pBdr>
           <w:top w:space="0" w:sz="0" w:val="nil"/>
@@ -1701,29 +2713,20 @@
         <w:shd w:fill="auto" w:val="clear"/>
         <w:spacing w:after="120" w:before="0" w:beforeAutospacing="0" w:line="275.9999942779541" w:lineRule="auto"/>
         <w:ind w:left="870" w:hanging="360"/>
-      </w:pPr>
-      <w:r>
-        <w:rPr>
-          <w:rFonts w:ascii="DM Sans" w:cs="DM Sans" w:eastAsia="DM Sans" w:hAnsi="DM Sans"/>
-          <w:b w:val="1"/>
-          <w:i w:val="0"/>
-          <w:color w:val="1b1c1d"/>
-          <w:sz w:val="24"/>
-          <w:szCs w:val="24"/>
-          <w:rtl w:val="0"/>
-        </w:rPr>
-        <w:t xml:space="preserve">Records:</w:t>
-      </w:r>
-      <w:r>
-        <w:rPr>
-          <w:rFonts w:ascii="DM Sans" w:cs="DM Sans" w:eastAsia="DM Sans" w:hAnsi="DM Sans"/>
-          <w:i w:val="0"/>
-          <w:color w:val="1b1c1d"/>
-          <w:sz w:val="24"/>
-          <w:szCs w:val="24"/>
-          <w:rtl w:val="0"/>
-        </w:rPr>
-        <w:t xml:space="preserve"> HR, IT, Hiring Manager, New Hire.</w:t>
+        <w:rPr>
+          <w:rFonts w:ascii="DM Sans" w:cs="DM Sans" w:eastAsia="DM Sans" w:hAnsi="DM Sans"/>
+        </w:rPr>
+      </w:pPr>
+      <w:r>
+        <w:rPr>
+          <w:rFonts w:ascii="DM Sans" w:cs="DM Sans" w:eastAsia="DM Sans" w:hAnsi="DM Sans"/>
+          <w:i w:val="0"/>
+          <w:color w:val="1b1c1d"/>
+          <w:sz w:val="24"/>
+          <w:szCs w:val="24"/>
+          <w:rtl w:val="0"/>
+        </w:rPr>
+        <w:t xml:space="preserve">Document: View Access (Own documents only).</w:t>
       </w:r>
     </w:p>
     <w:p>
@@ -1755,532 +2758,7 @@
           <w:szCs w:val="24"/>
           <w:rtl w:val="0"/>
         </w:rPr>
-        <w:t xml:space="preserve">5. Roles &amp; Permissions</w:t>
-      </w:r>
-    </w:p>
-    <w:p>
-      <w:pPr>
-        <w:numPr>
-          <w:ilvl w:val="0"/>
-          <w:numId w:val="14"/>
-        </w:numPr>
-        <w:pBdr>
-          <w:top w:space="0" w:sz="0" w:val="nil"/>
-          <w:left w:space="0" w:sz="0" w:val="nil"/>
-          <w:bottom w:space="0" w:sz="0" w:val="nil"/>
-          <w:right w:space="0" w:sz="0" w:val="nil"/>
-          <w:between w:space="0" w:sz="0" w:val="nil"/>
-        </w:pBdr>
-        <w:shd w:fill="auto" w:val="clear"/>
-        <w:spacing w:after="0" w:afterAutospacing="0" w:line="275.9999942779541" w:lineRule="auto"/>
-        <w:ind w:left="465" w:hanging="360"/>
-        <w:rPr>
-          <w:rFonts w:ascii="DM Sans" w:cs="DM Sans" w:eastAsia="DM Sans" w:hAnsi="DM Sans"/>
-        </w:rPr>
-      </w:pPr>
-      <w:r>
-        <w:rPr>
-          <w:rFonts w:ascii="DM Sans" w:cs="DM Sans" w:eastAsia="DM Sans" w:hAnsi="DM Sans"/>
-          <w:b w:val="1"/>
-          <w:i w:val="0"/>
-          <w:color w:val="1b1c1d"/>
-          <w:sz w:val="24"/>
-          <w:szCs w:val="24"/>
-          <w:rtl w:val="0"/>
-        </w:rPr>
-        <w:t xml:space="preserve">Role: HR Specialist</w:t>
-      </w:r>
-    </w:p>
-    <w:p>
-      <w:pPr>
-        <w:numPr>
-          <w:ilvl w:val="1"/>
-          <w:numId w:val="15"/>
-        </w:numPr>
-        <w:pBdr>
-          <w:top w:space="0" w:sz="0" w:val="nil"/>
-          <w:left w:space="0" w:sz="0" w:val="nil"/>
-          <w:bottom w:space="0" w:sz="0" w:val="nil"/>
-          <w:right w:space="0" w:sz="0" w:val="nil"/>
-          <w:between w:space="0" w:sz="0" w:val="nil"/>
-        </w:pBdr>
-        <w:shd w:fill="auto" w:val="clear"/>
-        <w:spacing w:after="0" w:afterAutospacing="0" w:line="275.9999942779541" w:lineRule="auto"/>
-        <w:ind w:left="870" w:hanging="360"/>
-        <w:rPr>
-          <w:rFonts w:ascii="DM Sans" w:cs="DM Sans" w:eastAsia="DM Sans" w:hAnsi="DM Sans"/>
-        </w:rPr>
-      </w:pPr>
-      <w:r>
-        <w:rPr>
-          <w:rFonts w:ascii="DM Sans" w:cs="DM Sans" w:eastAsia="DM Sans" w:hAnsi="DM Sans"/>
-          <w:i w:val="0"/>
-          <w:color w:val="1b1c1d"/>
-          <w:sz w:val="24"/>
-          <w:szCs w:val="24"/>
-          <w:rtl w:val="0"/>
-        </w:rPr>
-        <w:t xml:space="preserve">NewHire: Full Access.</w:t>
-      </w:r>
-    </w:p>
-    <w:p>
-      <w:pPr>
-        <w:numPr>
-          <w:ilvl w:val="1"/>
-          <w:numId w:val="15"/>
-        </w:numPr>
-        <w:pBdr>
-          <w:top w:space="0" w:sz="0" w:val="nil"/>
-          <w:left w:space="0" w:sz="0" w:val="nil"/>
-          <w:bottom w:space="0" w:sz="0" w:val="nil"/>
-          <w:right w:space="0" w:sz="0" w:val="nil"/>
-          <w:between w:space="0" w:sz="0" w:val="nil"/>
-        </w:pBdr>
-        <w:shd w:fill="auto" w:val="clear"/>
-        <w:spacing w:after="0" w:afterAutospacing="0" w:before="0" w:beforeAutospacing="0" w:line="275.9999942779541" w:lineRule="auto"/>
-        <w:ind w:left="870" w:hanging="360"/>
-        <w:rPr>
-          <w:rFonts w:ascii="DM Sans" w:cs="DM Sans" w:eastAsia="DM Sans" w:hAnsi="DM Sans"/>
-        </w:rPr>
-      </w:pPr>
-      <w:r>
-        <w:rPr>
-          <w:rFonts w:ascii="DM Sans" w:cs="DM Sans" w:eastAsia="DM Sans" w:hAnsi="DM Sans"/>
-          <w:i w:val="0"/>
-          <w:color w:val="1b1c1d"/>
-          <w:sz w:val="24"/>
-          <w:szCs w:val="24"/>
-          <w:rtl w:val="0"/>
-        </w:rPr>
-        <w:t xml:space="preserve">OnboardingTask: Full Access.</w:t>
-      </w:r>
-    </w:p>
-    <w:p>
-      <w:pPr>
-        <w:numPr>
-          <w:ilvl w:val="1"/>
-          <w:numId w:val="15"/>
-        </w:numPr>
-        <w:pBdr>
-          <w:top w:space="0" w:sz="0" w:val="nil"/>
-          <w:left w:space="0" w:sz="0" w:val="nil"/>
-          <w:bottom w:space="0" w:sz="0" w:val="nil"/>
-          <w:right w:space="0" w:sz="0" w:val="nil"/>
-          <w:between w:space="0" w:sz="0" w:val="nil"/>
-        </w:pBdr>
-        <w:shd w:fill="auto" w:val="clear"/>
-        <w:spacing w:after="0" w:afterAutospacing="0" w:before="0" w:beforeAutospacing="0" w:line="275.9999942779541" w:lineRule="auto"/>
-        <w:ind w:left="870" w:hanging="360"/>
-        <w:rPr>
-          <w:rFonts w:ascii="DM Sans" w:cs="DM Sans" w:eastAsia="DM Sans" w:hAnsi="DM Sans"/>
-        </w:rPr>
-      </w:pPr>
-      <w:r>
-        <w:rPr>
-          <w:rFonts w:ascii="DM Sans" w:cs="DM Sans" w:eastAsia="DM Sans" w:hAnsi="DM Sans"/>
-          <w:i w:val="0"/>
-          <w:color w:val="1b1c1d"/>
-          <w:sz w:val="24"/>
-          <w:szCs w:val="24"/>
-          <w:rtl w:val="0"/>
-        </w:rPr>
-        <w:t xml:space="preserve">Document: View Access.</w:t>
-      </w:r>
-    </w:p>
-    <w:p>
-      <w:pPr>
-        <w:numPr>
-          <w:ilvl w:val="1"/>
-          <w:numId w:val="15"/>
-        </w:numPr>
-        <w:pBdr>
-          <w:top w:space="0" w:sz="0" w:val="nil"/>
-          <w:left w:space="0" w:sz="0" w:val="nil"/>
-          <w:bottom w:space="0" w:sz="0" w:val="nil"/>
-          <w:right w:space="0" w:sz="0" w:val="nil"/>
-          <w:between w:space="0" w:sz="0" w:val="nil"/>
-        </w:pBdr>
-        <w:shd w:fill="auto" w:val="clear"/>
-        <w:spacing w:after="0" w:afterAutospacing="0" w:before="0" w:beforeAutospacing="0" w:line="275.9999942779541" w:lineRule="auto"/>
-        <w:ind w:left="870" w:hanging="360"/>
-      </w:pPr>
-      <w:r>
-        <w:rPr>
-          <w:rFonts w:ascii="DM Sans" w:cs="DM Sans" w:eastAsia="DM Sans" w:hAnsi="DM Sans"/>
-          <w:b w:val="1"/>
-          <w:i w:val="0"/>
-          <w:color w:val="1b1c1d"/>
-          <w:sz w:val="24"/>
-          <w:szCs w:val="24"/>
-          <w:rtl w:val="0"/>
-        </w:rPr>
-        <w:t xml:space="preserve">Special Permission:</w:t>
-      </w:r>
-      <w:r>
-        <w:rPr>
-          <w:rFonts w:ascii="DM Sans" w:cs="DM Sans" w:eastAsia="DM Sans" w:hAnsi="DM Sans"/>
-          <w:i w:val="0"/>
-          <w:color w:val="1b1c1d"/>
-          <w:sz w:val="24"/>
-          <w:szCs w:val="24"/>
-          <w:rtl w:val="0"/>
-        </w:rPr>
-        <w:t xml:space="preserve"> Can initiate the onboarding process for a new hire.</w:t>
-      </w:r>
-    </w:p>
-    <w:p>
-      <w:pPr>
-        <w:numPr>
-          <w:ilvl w:val="0"/>
-          <w:numId w:val="14"/>
-        </w:numPr>
-        <w:pBdr>
-          <w:top w:space="0" w:sz="0" w:val="nil"/>
-          <w:left w:space="0" w:sz="0" w:val="nil"/>
-          <w:bottom w:space="0" w:sz="0" w:val="nil"/>
-          <w:right w:space="0" w:sz="0" w:val="nil"/>
-          <w:between w:space="0" w:sz="0" w:val="nil"/>
-        </w:pBdr>
-        <w:shd w:fill="auto" w:val="clear"/>
-        <w:spacing w:after="0" w:afterAutospacing="0" w:before="0" w:beforeAutospacing="0" w:line="275.9999942779541" w:lineRule="auto"/>
-        <w:ind w:left="465" w:hanging="360"/>
-        <w:rPr>
-          <w:rFonts w:ascii="DM Sans" w:cs="DM Sans" w:eastAsia="DM Sans" w:hAnsi="DM Sans"/>
-        </w:rPr>
-      </w:pPr>
-      <w:r>
-        <w:rPr>
-          <w:rFonts w:ascii="DM Sans" w:cs="DM Sans" w:eastAsia="DM Sans" w:hAnsi="DM Sans"/>
-          <w:b w:val="1"/>
-          <w:i w:val="0"/>
-          <w:color w:val="1b1c1d"/>
-          <w:sz w:val="24"/>
-          <w:szCs w:val="24"/>
-          <w:rtl w:val="0"/>
-        </w:rPr>
-        <w:t xml:space="preserve">Role: Hiring Manager</w:t>
-      </w:r>
-    </w:p>
-    <w:p>
-      <w:pPr>
-        <w:numPr>
-          <w:ilvl w:val="1"/>
-          <w:numId w:val="16"/>
-        </w:numPr>
-        <w:pBdr>
-          <w:top w:space="0" w:sz="0" w:val="nil"/>
-          <w:left w:space="0" w:sz="0" w:val="nil"/>
-          <w:bottom w:space="0" w:sz="0" w:val="nil"/>
-          <w:right w:space="0" w:sz="0" w:val="nil"/>
-          <w:between w:space="0" w:sz="0" w:val="nil"/>
-        </w:pBdr>
-        <w:shd w:fill="auto" w:val="clear"/>
-        <w:spacing w:after="0" w:afterAutospacing="0" w:line="275.9999942779541" w:lineRule="auto"/>
-        <w:ind w:left="870" w:hanging="360"/>
-        <w:rPr>
-          <w:rFonts w:ascii="DM Sans" w:cs="DM Sans" w:eastAsia="DM Sans" w:hAnsi="DM Sans"/>
-        </w:rPr>
-      </w:pPr>
-      <w:r>
-        <w:rPr>
-          <w:rFonts w:ascii="DM Sans" w:cs="DM Sans" w:eastAsia="DM Sans" w:hAnsi="DM Sans"/>
-          <w:i w:val="0"/>
-          <w:color w:val="1b1c1d"/>
-          <w:sz w:val="24"/>
-          <w:szCs w:val="24"/>
-          <w:rtl w:val="0"/>
-        </w:rPr>
-        <w:t xml:space="preserve">NewHire: View Access (Own team members only).</w:t>
-      </w:r>
-    </w:p>
-    <w:p>
-      <w:pPr>
-        <w:numPr>
-          <w:ilvl w:val="1"/>
-          <w:numId w:val="16"/>
-        </w:numPr>
-        <w:pBdr>
-          <w:top w:space="0" w:sz="0" w:val="nil"/>
-          <w:left w:space="0" w:sz="0" w:val="nil"/>
-          <w:bottom w:space="0" w:sz="0" w:val="nil"/>
-          <w:right w:space="0" w:sz="0" w:val="nil"/>
-          <w:between w:space="0" w:sz="0" w:val="nil"/>
-        </w:pBdr>
-        <w:shd w:fill="auto" w:val="clear"/>
-        <w:spacing w:after="0" w:afterAutospacing="0" w:before="0" w:beforeAutospacing="0" w:line="275.9999942779541" w:lineRule="auto"/>
-        <w:ind w:left="870" w:hanging="360"/>
-        <w:rPr>
-          <w:rFonts w:ascii="DM Sans" w:cs="DM Sans" w:eastAsia="DM Sans" w:hAnsi="DM Sans"/>
-        </w:rPr>
-      </w:pPr>
-      <w:r>
-        <w:rPr>
-          <w:rFonts w:ascii="DM Sans" w:cs="DM Sans" w:eastAsia="DM Sans" w:hAnsi="DM Sans"/>
-          <w:i w:val="0"/>
-          <w:color w:val="1b1c1d"/>
-          <w:sz w:val="24"/>
-          <w:szCs w:val="24"/>
-          <w:rtl w:val="0"/>
-        </w:rPr>
-        <w:t xml:space="preserve">OnboardingTask: Edit Access (Only for tasks assigned to the 'Hiring Manager' department for their new hires).</w:t>
-      </w:r>
-    </w:p>
-    <w:p>
-      <w:pPr>
-        <w:numPr>
-          <w:ilvl w:val="0"/>
-          <w:numId w:val="14"/>
-        </w:numPr>
-        <w:pBdr>
-          <w:top w:space="0" w:sz="0" w:val="nil"/>
-          <w:left w:space="0" w:sz="0" w:val="nil"/>
-          <w:bottom w:space="0" w:sz="0" w:val="nil"/>
-          <w:right w:space="0" w:sz="0" w:val="nil"/>
-          <w:between w:space="0" w:sz="0" w:val="nil"/>
-        </w:pBdr>
-        <w:shd w:fill="auto" w:val="clear"/>
-        <w:spacing w:after="0" w:afterAutospacing="0" w:before="0" w:beforeAutospacing="0" w:line="275.9999942779541" w:lineRule="auto"/>
-        <w:ind w:left="465" w:hanging="360"/>
-        <w:rPr>
-          <w:rFonts w:ascii="DM Sans" w:cs="DM Sans" w:eastAsia="DM Sans" w:hAnsi="DM Sans"/>
-        </w:rPr>
-      </w:pPr>
-      <w:r>
-        <w:rPr>
-          <w:rFonts w:ascii="DM Sans" w:cs="DM Sans" w:eastAsia="DM Sans" w:hAnsi="DM Sans"/>
-          <w:b w:val="1"/>
-          <w:i w:val="0"/>
-          <w:color w:val="1b1c1d"/>
-          <w:sz w:val="24"/>
-          <w:szCs w:val="24"/>
-          <w:rtl w:val="0"/>
-        </w:rPr>
-        <w:t xml:space="preserve">Role: IT Specialist</w:t>
-      </w:r>
-    </w:p>
-    <w:p>
-      <w:pPr>
-        <w:numPr>
-          <w:ilvl w:val="1"/>
-          <w:numId w:val="17"/>
-        </w:numPr>
-        <w:pBdr>
-          <w:top w:space="0" w:sz="0" w:val="nil"/>
-          <w:left w:space="0" w:sz="0" w:val="nil"/>
-          <w:bottom w:space="0" w:sz="0" w:val="nil"/>
-          <w:right w:space="0" w:sz="0" w:val="nil"/>
-          <w:between w:space="0" w:sz="0" w:val="nil"/>
-        </w:pBdr>
-        <w:shd w:fill="auto" w:val="clear"/>
-        <w:spacing w:after="0" w:afterAutospacing="0" w:line="275.9999942779541" w:lineRule="auto"/>
-        <w:ind w:left="870" w:hanging="360"/>
-        <w:rPr>
-          <w:rFonts w:ascii="DM Sans" w:cs="DM Sans" w:eastAsia="DM Sans" w:hAnsi="DM Sans"/>
-        </w:rPr>
-      </w:pPr>
-      <w:r>
-        <w:rPr>
-          <w:rFonts w:ascii="DM Sans" w:cs="DM Sans" w:eastAsia="DM Sans" w:hAnsi="DM Sans"/>
-          <w:i w:val="0"/>
-          <w:color w:val="1b1c1d"/>
-          <w:sz w:val="24"/>
-          <w:szCs w:val="24"/>
-          <w:rtl w:val="0"/>
-        </w:rPr>
-        <w:t xml:space="preserve">NewHire: View Access.</w:t>
-      </w:r>
-    </w:p>
-    <w:p>
-      <w:pPr>
-        <w:numPr>
-          <w:ilvl w:val="1"/>
-          <w:numId w:val="17"/>
-        </w:numPr>
-        <w:pBdr>
-          <w:top w:space="0" w:sz="0" w:val="nil"/>
-          <w:left w:space="0" w:sz="0" w:val="nil"/>
-          <w:bottom w:space="0" w:sz="0" w:val="nil"/>
-          <w:right w:space="0" w:sz="0" w:val="nil"/>
-          <w:between w:space="0" w:sz="0" w:val="nil"/>
-        </w:pBdr>
-        <w:shd w:fill="auto" w:val="clear"/>
-        <w:spacing w:after="0" w:afterAutospacing="0" w:before="0" w:beforeAutospacing="0" w:line="275.9999942779541" w:lineRule="auto"/>
-        <w:ind w:left="870" w:hanging="360"/>
-        <w:rPr>
-          <w:rFonts w:ascii="DM Sans" w:cs="DM Sans" w:eastAsia="DM Sans" w:hAnsi="DM Sans"/>
-        </w:rPr>
-      </w:pPr>
-      <w:r>
-        <w:rPr>
-          <w:rFonts w:ascii="DM Sans" w:cs="DM Sans" w:eastAsia="DM Sans" w:hAnsi="DM Sans"/>
-          <w:i w:val="0"/>
-          <w:color w:val="1b1c1d"/>
-          <w:sz w:val="24"/>
-          <w:szCs w:val="24"/>
-          <w:rtl w:val="0"/>
-        </w:rPr>
-        <w:t xml:space="preserve">OnboardingTask: Edit Access (Only for tasks assigned to the 'IT' department).</w:t>
-      </w:r>
-    </w:p>
-    <w:p>
-      <w:pPr>
-        <w:numPr>
-          <w:ilvl w:val="0"/>
-          <w:numId w:val="14"/>
-        </w:numPr>
-        <w:pBdr>
-          <w:top w:space="0" w:sz="0" w:val="nil"/>
-          <w:left w:space="0" w:sz="0" w:val="nil"/>
-          <w:bottom w:space="0" w:sz="0" w:val="nil"/>
-          <w:right w:space="0" w:sz="0" w:val="nil"/>
-          <w:between w:space="0" w:sz="0" w:val="nil"/>
-        </w:pBdr>
-        <w:shd w:fill="auto" w:val="clear"/>
-        <w:spacing w:after="0" w:afterAutospacing="0" w:before="0" w:beforeAutospacing="0" w:line="275.9999942779541" w:lineRule="auto"/>
-        <w:ind w:left="465" w:hanging="360"/>
-        <w:rPr>
-          <w:rFonts w:ascii="DM Sans" w:cs="DM Sans" w:eastAsia="DM Sans" w:hAnsi="DM Sans"/>
-        </w:rPr>
-      </w:pPr>
-      <w:r>
-        <w:rPr>
-          <w:rFonts w:ascii="DM Sans" w:cs="DM Sans" w:eastAsia="DM Sans" w:hAnsi="DM Sans"/>
-          <w:b w:val="1"/>
-          <w:i w:val="0"/>
-          <w:color w:val="1b1c1d"/>
-          <w:sz w:val="24"/>
-          <w:szCs w:val="24"/>
-          <w:rtl w:val="0"/>
-        </w:rPr>
-        <w:t xml:space="preserve">Role: New Hire</w:t>
-      </w:r>
-    </w:p>
-    <w:p>
-      <w:pPr>
-        <w:numPr>
-          <w:ilvl w:val="1"/>
-          <w:numId w:val="2"/>
-        </w:numPr>
-        <w:pBdr>
-          <w:top w:space="0" w:sz="0" w:val="nil"/>
-          <w:left w:space="0" w:sz="0" w:val="nil"/>
-          <w:bottom w:space="0" w:sz="0" w:val="nil"/>
-          <w:right w:space="0" w:sz="0" w:val="nil"/>
-          <w:between w:space="0" w:sz="0" w:val="nil"/>
-        </w:pBdr>
-        <w:shd w:fill="auto" w:val="clear"/>
-        <w:spacing w:after="0" w:afterAutospacing="0" w:line="275.9999942779541" w:lineRule="auto"/>
-        <w:ind w:left="870" w:hanging="360"/>
-        <w:rPr>
-          <w:rFonts w:ascii="DM Sans" w:cs="DM Sans" w:eastAsia="DM Sans" w:hAnsi="DM Sans"/>
-        </w:rPr>
-      </w:pPr>
-      <w:r>
-        <w:rPr>
-          <w:rFonts w:ascii="DM Sans" w:cs="DM Sans" w:eastAsia="DM Sans" w:hAnsi="DM Sans"/>
-          <w:i w:val="0"/>
-          <w:color w:val="1b1c1d"/>
-          <w:sz w:val="24"/>
-          <w:szCs w:val="24"/>
-          <w:rtl w:val="0"/>
-        </w:rPr>
-        <w:t xml:space="preserve">NewHire: View Access (Own record only).</w:t>
-      </w:r>
-    </w:p>
-    <w:p>
-      <w:pPr>
-        <w:numPr>
-          <w:ilvl w:val="1"/>
-          <w:numId w:val="2"/>
-        </w:numPr>
-        <w:pBdr>
-          <w:top w:space="0" w:sz="0" w:val="nil"/>
-          <w:left w:space="0" w:sz="0" w:val="nil"/>
-          <w:bottom w:space="0" w:sz="0" w:val="nil"/>
-          <w:right w:space="0" w:sz="0" w:val="nil"/>
-          <w:between w:space="0" w:sz="0" w:val="nil"/>
-        </w:pBdr>
-        <w:shd w:fill="auto" w:val="clear"/>
-        <w:spacing w:after="0" w:afterAutospacing="0" w:before="0" w:beforeAutospacing="0" w:line="275.9999942779541" w:lineRule="auto"/>
-        <w:ind w:left="870" w:hanging="360"/>
-        <w:rPr>
-          <w:rFonts w:ascii="DM Sans" w:cs="DM Sans" w:eastAsia="DM Sans" w:hAnsi="DM Sans"/>
-        </w:rPr>
-      </w:pPr>
-      <w:r>
-        <w:rPr>
-          <w:rFonts w:ascii="DM Sans" w:cs="DM Sans" w:eastAsia="DM Sans" w:hAnsi="DM Sans"/>
-          <w:i w:val="0"/>
-          <w:color w:val="1b1c1d"/>
-          <w:sz w:val="24"/>
-          <w:szCs w:val="24"/>
-          <w:rtl w:val="0"/>
-        </w:rPr>
-        <w:t xml:space="preserve">OnboardingTask: Edit Access (Only for tasks assigned to the 'New Hire' department).</w:t>
-      </w:r>
-    </w:p>
-    <w:p>
-      <w:pPr>
-        <w:numPr>
-          <w:ilvl w:val="1"/>
-          <w:numId w:val="2"/>
-        </w:numPr>
-        <w:pBdr>
-          <w:top w:space="0" w:sz="0" w:val="nil"/>
-          <w:left w:space="0" w:sz="0" w:val="nil"/>
-          <w:bottom w:space="0" w:sz="0" w:val="nil"/>
-          <w:right w:space="0" w:sz="0" w:val="nil"/>
-          <w:between w:space="0" w:sz="0" w:val="nil"/>
-        </w:pBdr>
-        <w:shd w:fill="auto" w:val="clear"/>
-        <w:spacing w:after="120" w:before="0" w:beforeAutospacing="0" w:line="275.9999942779541" w:lineRule="auto"/>
-        <w:ind w:left="870" w:hanging="360"/>
-        <w:rPr>
-          <w:rFonts w:ascii="DM Sans" w:cs="DM Sans" w:eastAsia="DM Sans" w:hAnsi="DM Sans"/>
-        </w:rPr>
-      </w:pPr>
-      <w:r>
-        <w:rPr>
-          <w:rFonts w:ascii="DM Sans" w:cs="DM Sans" w:eastAsia="DM Sans" w:hAnsi="DM Sans"/>
-          <w:i w:val="0"/>
-          <w:color w:val="1b1c1d"/>
-          <w:sz w:val="24"/>
-          <w:szCs w:val="24"/>
-          <w:rtl w:val="0"/>
-        </w:rPr>
-        <w:t xml:space="preserve">Document: View Access (Own documents only).</w:t>
-      </w:r>
-    </w:p>
-    <w:p>
-      <w:pPr>
-        <w:pStyle w:val="Heading3"/>
-        <w:pBdr>
-          <w:top w:space="0" w:sz="0" w:val="nil"/>
-          <w:left w:space="0" w:sz="0" w:val="nil"/>
-          <w:bottom w:space="0" w:sz="0" w:val="nil"/>
-          <w:right w:space="0" w:sz="0" w:val="nil"/>
-          <w:between w:space="0" w:sz="0" w:val="nil"/>
-        </w:pBdr>
-        <w:shd w:fill="auto" w:val="clear"/>
-        <w:spacing w:after="120" w:before="120" w:line="275.9999942779541" w:lineRule="auto"/>
-        <w:rPr>
-          <w:rFonts w:ascii="DM Sans" w:cs="DM Sans" w:eastAsia="DM Sans" w:hAnsi="DM Sans"/>
-          <w:i w:val="0"/>
-          <w:color w:val="1b1c1d"/>
-          <w:sz w:val="24"/>
-          <w:szCs w:val="24"/>
-        </w:rPr>
-      </w:pPr>
-      <w:r>
-        <w:rPr>
-          <w:rFonts w:ascii="DM Sans" w:cs="DM Sans" w:eastAsia="DM Sans" w:hAnsi="DM Sans"/>
-          <w:i w:val="0"/>
-          <w:color w:val="1b1c1d"/>
-          <w:sz w:val="24"/>
-          <w:szCs w:val="24"/>
-          <w:rtl w:val="0"/>
-        </w:rPr>
-        <w:t xml:space="preserve">6. Main Features &amp; Screens</w:t>
+        <w:t xml:space="preserve">Main Features &amp; Screens</w:t>
       </w:r>
     </w:p>
     <w:p>
@@ -2289,39 +2767,24 @@
           <w:ilvl w:val="0"/>
           <w:numId w:val="3"/>
         </w:numPr>
-        <w:pBdr>
-          <w:top w:space="0" w:sz="0" w:val="nil"/>
-          <w:left w:space="0" w:sz="0" w:val="nil"/>
-          <w:bottom w:space="0" w:sz="0" w:val="nil"/>
-          <w:right w:space="0" w:sz="0" w:val="nil"/>
-          <w:between w:space="0" w:sz="0" w:val="nil"/>
-        </w:pBdr>
-        <w:shd w:fill="auto" w:val="clear"/>
-        <w:spacing w:after="0" w:afterAutospacing="0" w:line="275.9999942779541" w:lineRule="auto"/>
+        <w:spacing w:after="0" w:afterAutospacing="0" w:before="120" w:line="275.9999942779541" w:lineRule="auto"/>
         <w:ind w:left="480" w:hanging="360"/>
-      </w:pPr>
-      <w:r>
-        <w:rPr>
-          <w:rFonts w:ascii="DM Sans" w:cs="DM Sans" w:eastAsia="DM Sans" w:hAnsi="DM Sans"/>
-          <w:b w:val="1"/>
-          <w:i w:val="0"/>
-          <w:color w:val="1b1c1d"/>
-          <w:sz w:val="24"/>
-          <w:szCs w:val="24"/>
-          <w:rtl w:val="0"/>
-        </w:rPr>
-        <w:t xml:space="preserve">Onboarding Dashboard:</w:t>
-      </w:r>
-      <w:r>
-        <w:rPr>
-          <w:rFonts w:ascii="DM Sans" w:cs="DM Sans" w:eastAsia="DM Sans" w:hAnsi="DM Sans"/>
-          <w:i w:val="0"/>
-          <w:color w:val="1b1c1d"/>
-          <w:sz w:val="24"/>
-          <w:szCs w:val="24"/>
-          <w:rtl w:val="0"/>
-        </w:rPr>
-        <w:t xml:space="preserve"> A central dashboard for HR Specialists to view all active onboardings and their current status. Hiring Managers see the status of their incoming team members.</w:t>
+        <w:rPr>
+          <w:rFonts w:ascii="DM Sans" w:cs="DM Sans" w:eastAsia="DM Sans" w:hAnsi="DM Sans"/>
+          <w:color w:val="1b1c1d"/>
+          <w:sz w:val="24"/>
+          <w:szCs w:val="24"/>
+        </w:rPr>
+      </w:pPr>
+      <w:r>
+        <w:rPr>
+          <w:rFonts w:ascii="DM Sans" w:cs="DM Sans" w:eastAsia="DM Sans" w:hAnsi="DM Sans"/>
+          <w:color w:val="1b1c1d"/>
+          <w:sz w:val="24"/>
+          <w:szCs w:val="24"/>
+          <w:rtl w:val="0"/>
+        </w:rPr>
+        <w:t xml:space="preserve">List screen of locations  with map view to be displayed to show the employee location.</w:t>
       </w:r>
     </w:p>
     <w:p>
@@ -2330,39 +2793,24 @@
           <w:ilvl w:val="0"/>
           <w:numId w:val="3"/>
         </w:numPr>
-        <w:pBdr>
-          <w:top w:space="0" w:sz="0" w:val="nil"/>
-          <w:left w:space="0" w:sz="0" w:val="nil"/>
-          <w:bottom w:space="0" w:sz="0" w:val="nil"/>
-          <w:right w:space="0" w:sz="0" w:val="nil"/>
-          <w:between w:space="0" w:sz="0" w:val="nil"/>
-        </w:pBdr>
-        <w:shd w:fill="auto" w:val="clear"/>
         <w:spacing w:after="0" w:afterAutospacing="0" w:before="0" w:beforeAutospacing="0" w:line="275.9999942779541" w:lineRule="auto"/>
         <w:ind w:left="480" w:hanging="360"/>
-      </w:pPr>
-      <w:r>
-        <w:rPr>
-          <w:rFonts w:ascii="DM Sans" w:cs="DM Sans" w:eastAsia="DM Sans" w:hAnsi="DM Sans"/>
-          <w:b w:val="1"/>
-          <w:i w:val="0"/>
-          <w:color w:val="1b1c1d"/>
-          <w:sz w:val="24"/>
-          <w:szCs w:val="24"/>
-          <w:rtl w:val="0"/>
-        </w:rPr>
-        <w:t xml:space="preserve">New Hire Profile:</w:t>
-      </w:r>
-      <w:r>
-        <w:rPr>
-          <w:rFonts w:ascii="DM Sans" w:cs="DM Sans" w:eastAsia="DM Sans" w:hAnsi="DM Sans"/>
-          <w:i w:val="0"/>
-          <w:color w:val="1b1c1d"/>
-          <w:sz w:val="24"/>
-          <w:szCs w:val="24"/>
-          <w:rtl w:val="0"/>
-        </w:rPr>
-        <w:t xml:space="preserve"> A detailed view of a new hire, showing their information and a checklist of all their onboarding tasks.</w:t>
+        <w:rPr>
+          <w:rFonts w:ascii="DM Sans" w:cs="DM Sans" w:eastAsia="DM Sans" w:hAnsi="DM Sans"/>
+          <w:color w:val="1b1c1d"/>
+          <w:sz w:val="24"/>
+          <w:szCs w:val="24"/>
+        </w:rPr>
+      </w:pPr>
+      <w:r>
+        <w:rPr>
+          <w:rFonts w:ascii="DM Sans" w:cs="DM Sans" w:eastAsia="DM Sans" w:hAnsi="DM Sans"/>
+          <w:color w:val="1b1c1d"/>
+          <w:sz w:val="24"/>
+          <w:szCs w:val="24"/>
+          <w:rtl w:val="0"/>
+        </w:rPr>
+        <w:t xml:space="preserve">List screen of new hires to be displayed as a gallery.</w:t>
       </w:r>
     </w:p>
     <w:p>
@@ -2371,39 +2819,24 @@
           <w:ilvl w:val="0"/>
           <w:numId w:val="3"/>
         </w:numPr>
-        <w:pBdr>
-          <w:top w:space="0" w:sz="0" w:val="nil"/>
-          <w:left w:space="0" w:sz="0" w:val="nil"/>
-          <w:bottom w:space="0" w:sz="0" w:val="nil"/>
-          <w:right w:space="0" w:sz="0" w:val="nil"/>
-          <w:between w:space="0" w:sz="0" w:val="nil"/>
-        </w:pBdr>
-        <w:shd w:fill="auto" w:val="clear"/>
         <w:spacing w:after="0" w:afterAutospacing="0" w:before="0" w:beforeAutospacing="0" w:line="275.9999942779541" w:lineRule="auto"/>
         <w:ind w:left="480" w:hanging="360"/>
-      </w:pPr>
-      <w:r>
-        <w:rPr>
-          <w:rFonts w:ascii="DM Sans" w:cs="DM Sans" w:eastAsia="DM Sans" w:hAnsi="DM Sans"/>
-          <w:b w:val="1"/>
-          <w:i w:val="0"/>
-          <w:color w:val="1b1c1d"/>
-          <w:sz w:val="24"/>
-          <w:szCs w:val="24"/>
-          <w:rtl w:val="0"/>
-        </w:rPr>
-        <w:t xml:space="preserve">My Tasks:</w:t>
-      </w:r>
-      <w:r>
-        <w:rPr>
-          <w:rFonts w:ascii="DM Sans" w:cs="DM Sans" w:eastAsia="DM Sans" w:hAnsi="DM Sans"/>
-          <w:i w:val="0"/>
-          <w:color w:val="1b1c1d"/>
-          <w:sz w:val="24"/>
-          <w:szCs w:val="24"/>
-          <w:rtl w:val="0"/>
-        </w:rPr>
-        <w:t xml:space="preserve"> A personalized screen for each user (New Hire, Manager, IT) to see a list of onboarding tasks specifically assigned to them. They can mark tasks as complete from this screen.</w:t>
+        <w:rPr>
+          <w:rFonts w:ascii="DM Sans" w:cs="DM Sans" w:eastAsia="DM Sans" w:hAnsi="DM Sans"/>
+          <w:color w:val="1b1c1d"/>
+          <w:sz w:val="24"/>
+          <w:szCs w:val="24"/>
+        </w:rPr>
+      </w:pPr>
+      <w:r>
+        <w:rPr>
+          <w:rFonts w:ascii="DM Sans" w:cs="DM Sans" w:eastAsia="DM Sans" w:hAnsi="DM Sans"/>
+          <w:color w:val="1b1c1d"/>
+          <w:sz w:val="24"/>
+          <w:szCs w:val="24"/>
+          <w:rtl w:val="0"/>
+        </w:rPr>
+        <w:t xml:space="preserve">List screen of onboarding tasks should be displayed as master detail.</w:t>
       </w:r>
     </w:p>
     <w:p>
@@ -2412,39 +2845,453 @@
           <w:ilvl w:val="0"/>
           <w:numId w:val="3"/>
         </w:numPr>
-        <w:pBdr>
-          <w:top w:space="0" w:sz="0" w:val="nil"/>
-          <w:left w:space="0" w:sz="0" w:val="nil"/>
-          <w:bottom w:space="0" w:sz="0" w:val="nil"/>
-          <w:right w:space="0" w:sz="0" w:val="nil"/>
-          <w:between w:space="0" w:sz="0" w:val="nil"/>
-        </w:pBdr>
-        <w:shd w:fill="auto" w:val="clear"/>
-        <w:spacing w:after="120" w:before="0" w:beforeAutospacing="0" w:line="275.9999942779541" w:lineRule="auto"/>
+        <w:spacing w:after="0" w:afterAutospacing="0" w:before="0" w:beforeAutospacing="0" w:line="275.9999942779541" w:lineRule="auto"/>
         <w:ind w:left="480" w:hanging="360"/>
-      </w:pPr>
-      <w:r>
-        <w:rPr>
-          <w:rFonts w:ascii="DM Sans" w:cs="DM Sans" w:eastAsia="DM Sans" w:hAnsi="DM Sans"/>
-          <w:b w:val="1"/>
-          <w:i w:val="0"/>
-          <w:color w:val="1b1c1d"/>
-          <w:sz w:val="24"/>
-          <w:szCs w:val="24"/>
-          <w:rtl w:val="0"/>
-        </w:rPr>
-        <w:t xml:space="preserve">Initiate Onboarding:</w:t>
-      </w:r>
-      <w:r>
-        <w:rPr>
-          <w:rFonts w:ascii="DM Sans" w:cs="DM Sans" w:eastAsia="DM Sans" w:hAnsi="DM Sans"/>
-          <w:i w:val="0"/>
-          <w:color w:val="1b1c1d"/>
-          <w:sz w:val="24"/>
-          <w:szCs w:val="24"/>
-          <w:rtl w:val="0"/>
-        </w:rPr>
-        <w:t xml:space="preserve"> A form for HR Specialists to enter the details of a new hire, which automatically generates the standard set of onboarding tasks and assigns them.</w:t>
+        <w:rPr>
+          <w:rFonts w:ascii="DM Sans" w:cs="DM Sans" w:eastAsia="DM Sans" w:hAnsi="DM Sans"/>
+          <w:color w:val="1b1c1d"/>
+          <w:sz w:val="24"/>
+          <w:szCs w:val="24"/>
+        </w:rPr>
+      </w:pPr>
+      <w:r>
+        <w:rPr>
+          <w:rFonts w:ascii="DM Sans" w:cs="DM Sans" w:eastAsia="DM Sans" w:hAnsi="DM Sans"/>
+          <w:color w:val="1b1c1d"/>
+          <w:sz w:val="24"/>
+          <w:szCs w:val="24"/>
+          <w:rtl w:val="0"/>
+        </w:rPr>
+        <w:t xml:space="preserve">List</w:t>
+      </w:r>
+      <w:r>
+        <w:rPr>
+          <w:rFonts w:ascii="DM Sans" w:cs="DM Sans" w:eastAsia="DM Sans" w:hAnsi="DM Sans"/>
+          <w:color w:val="1b1c1d"/>
+          <w:sz w:val="24"/>
+          <w:szCs w:val="24"/>
+          <w:rtl w:val="0"/>
+        </w:rPr>
+        <w:t xml:space="preserve"> screen of documents should be displayed as a card list.</w:t>
+      </w:r>
+      <w:r>
+        <w:rPr>
+          <w:rtl w:val="0"/>
+        </w:rPr>
+      </w:r>
+    </w:p>
+    <w:p>
+      <w:pPr>
+        <w:numPr>
+          <w:ilvl w:val="0"/>
+          <w:numId w:val="3"/>
+        </w:numPr>
+        <w:spacing w:after="0" w:afterAutospacing="0" w:before="0" w:beforeAutospacing="0" w:line="275.9999942779541" w:lineRule="auto"/>
+        <w:ind w:left="480" w:hanging="360"/>
+        <w:rPr>
+          <w:rFonts w:ascii="DM Sans" w:cs="DM Sans" w:eastAsia="DM Sans" w:hAnsi="DM Sans"/>
+          <w:color w:val="1b1c1d"/>
+          <w:sz w:val="24"/>
+          <w:szCs w:val="24"/>
+        </w:rPr>
+      </w:pPr>
+      <w:r>
+        <w:rPr>
+          <w:rFonts w:ascii="DM Sans" w:cs="DM Sans" w:eastAsia="DM Sans" w:hAnsi="DM Sans"/>
+          <w:i w:val="0"/>
+          <w:color w:val="1b1c1d"/>
+          <w:sz w:val="24"/>
+          <w:szCs w:val="24"/>
+          <w:rtl w:val="0"/>
+        </w:rPr>
+        <w:t xml:space="preserve">Dashboard</w:t>
+      </w:r>
+      <w:r>
+        <w:rPr>
+          <w:rFonts w:ascii="DM Sans" w:cs="DM Sans" w:eastAsia="DM Sans" w:hAnsi="DM Sans"/>
+          <w:color w:val="1b1c1d"/>
+          <w:sz w:val="24"/>
+          <w:szCs w:val="24"/>
+          <w:rtl w:val="0"/>
+        </w:rPr>
+        <w:t xml:space="preserve"> should consist of below visuals:</w:t>
+      </w:r>
+      <w:r>
+        <w:rPr>
+          <w:rFonts w:ascii="DM Sans" w:cs="DM Sans" w:eastAsia="DM Sans" w:hAnsi="DM Sans"/>
+          <w:i w:val="0"/>
+          <w:color w:val="1b1c1d"/>
+          <w:sz w:val="24"/>
+          <w:szCs w:val="24"/>
+          <w:rtl w:val="0"/>
+        </w:rPr>
+        <w:t xml:space="preserve"> </w:t>
+      </w:r>
+      <w:r>
+        <w:rPr>
+          <w:rtl w:val="0"/>
+        </w:rPr>
+      </w:r>
+    </w:p>
+    <w:p>
+      <w:pPr>
+        <w:numPr>
+          <w:ilvl w:val="1"/>
+          <w:numId w:val="3"/>
+        </w:numPr>
+        <w:pBdr>
+          <w:top w:space="0" w:sz="0" w:val="nil"/>
+          <w:left w:space="0" w:sz="0" w:val="nil"/>
+          <w:bottom w:space="0" w:sz="0" w:val="nil"/>
+          <w:right w:space="0" w:sz="0" w:val="nil"/>
+          <w:between w:space="0" w:sz="0" w:val="nil"/>
+        </w:pBdr>
+        <w:shd w:fill="auto" w:val="clear"/>
+        <w:spacing w:after="0" w:afterAutospacing="0" w:line="275.9999942779541" w:lineRule="auto"/>
+        <w:ind w:left="1440" w:hanging="360"/>
+      </w:pPr>
+      <w:r>
+        <w:rPr>
+          <w:rFonts w:ascii="DM Sans" w:cs="DM Sans" w:eastAsia="DM Sans" w:hAnsi="DM Sans"/>
+          <w:i w:val="0"/>
+          <w:color w:val="1b1c1d"/>
+          <w:sz w:val="24"/>
+          <w:szCs w:val="24"/>
+          <w:rtl w:val="0"/>
+        </w:rPr>
+        <w:t xml:space="preserve">Total Active Onboardings as a </w:t>
+      </w:r>
+      <w:r>
+        <w:rPr>
+          <w:rFonts w:ascii="DM Sans" w:cs="DM Sans" w:eastAsia="DM Sans" w:hAnsi="DM Sans"/>
+          <w:color w:val="1b1c1d"/>
+          <w:sz w:val="24"/>
+          <w:szCs w:val="24"/>
+          <w:rtl w:val="0"/>
+        </w:rPr>
+        <w:t xml:space="preserve">counter</w:t>
+      </w:r>
+      <w:r>
+        <w:rPr>
+          <w:rtl w:val="0"/>
+        </w:rPr>
+      </w:r>
+    </w:p>
+    <w:p>
+      <w:pPr>
+        <w:numPr>
+          <w:ilvl w:val="1"/>
+          <w:numId w:val="3"/>
+        </w:numPr>
+        <w:pBdr>
+          <w:top w:space="0" w:sz="0" w:val="nil"/>
+          <w:left w:space="0" w:sz="0" w:val="nil"/>
+          <w:bottom w:space="0" w:sz="0" w:val="nil"/>
+          <w:right w:space="0" w:sz="0" w:val="nil"/>
+          <w:between w:space="0" w:sz="0" w:val="nil"/>
+        </w:pBdr>
+        <w:shd w:fill="auto" w:val="clear"/>
+        <w:spacing w:after="0" w:afterAutospacing="0" w:line="275.9999942779541" w:lineRule="auto"/>
+        <w:ind w:left="1440" w:hanging="360"/>
+      </w:pPr>
+      <w:r>
+        <w:rPr>
+          <w:rFonts w:ascii="DM Sans" w:cs="DM Sans" w:eastAsia="DM Sans" w:hAnsi="DM Sans"/>
+          <w:color w:val="272b30"/>
+          <w:sz w:val="24"/>
+          <w:szCs w:val="24"/>
+          <w:highlight w:val="white"/>
+          <w:rtl w:val="0"/>
+        </w:rPr>
+        <w:t xml:space="preserve">Pending Tasks as a counter </w:t>
+      </w:r>
+    </w:p>
+    <w:p>
+      <w:pPr>
+        <w:numPr>
+          <w:ilvl w:val="1"/>
+          <w:numId w:val="3"/>
+        </w:numPr>
+        <w:spacing w:after="0" w:afterAutospacing="0" w:line="275.9999942779541" w:lineRule="auto"/>
+        <w:ind w:left="1440" w:hanging="360"/>
+        <w:rPr>
+          <w:rFonts w:ascii="DM Sans" w:cs="DM Sans" w:eastAsia="DM Sans" w:hAnsi="DM Sans"/>
+          <w:color w:val="272b30"/>
+          <w:sz w:val="24"/>
+          <w:szCs w:val="24"/>
+          <w:highlight w:val="white"/>
+        </w:rPr>
+      </w:pPr>
+      <w:r>
+        <w:rPr>
+          <w:rFonts w:ascii="DM Sans" w:cs="DM Sans" w:eastAsia="DM Sans" w:hAnsi="DM Sans"/>
+          <w:color w:val="272b30"/>
+          <w:sz w:val="24"/>
+          <w:szCs w:val="24"/>
+          <w:highlight w:val="white"/>
+          <w:rtl w:val="0"/>
+        </w:rPr>
+        <w:t xml:space="preserve">Average Onboarding Completion Time as Counter</w:t>
+      </w:r>
+    </w:p>
+    <w:p>
+      <w:pPr>
+        <w:numPr>
+          <w:ilvl w:val="1"/>
+          <w:numId w:val="3"/>
+        </w:numPr>
+        <w:pBdr>
+          <w:top w:space="0" w:sz="0" w:val="nil"/>
+          <w:left w:space="0" w:sz="0" w:val="nil"/>
+          <w:bottom w:space="0" w:sz="0" w:val="nil"/>
+          <w:right w:space="0" w:sz="0" w:val="nil"/>
+          <w:between w:space="0" w:sz="0" w:val="nil"/>
+        </w:pBdr>
+        <w:shd w:fill="auto" w:val="clear"/>
+        <w:spacing w:after="0" w:afterAutospacing="0" w:line="275.9999942779541" w:lineRule="auto"/>
+        <w:ind w:left="1440" w:hanging="360"/>
+        <w:rPr/>
+      </w:pPr>
+      <w:r>
+        <w:rPr>
+          <w:rFonts w:ascii="DM Sans" w:cs="DM Sans" w:eastAsia="DM Sans" w:hAnsi="DM Sans"/>
+          <w:color w:val="272b30"/>
+          <w:sz w:val="24"/>
+          <w:szCs w:val="24"/>
+          <w:highlight w:val="white"/>
+          <w:rtl w:val="0"/>
+        </w:rPr>
+        <w:t xml:space="preserve">Overdue Tasks by Department as a horizontal bar chart</w:t>
+      </w:r>
+      <w:r>
+        <w:rPr>
+          <w:rtl w:val="0"/>
+        </w:rPr>
+      </w:r>
+    </w:p>
+    <w:p>
+      <w:pPr>
+        <w:numPr>
+          <w:ilvl w:val="1"/>
+          <w:numId w:val="3"/>
+        </w:numPr>
+        <w:pBdr>
+          <w:top w:space="0" w:sz="0" w:val="nil"/>
+          <w:left w:space="0" w:sz="0" w:val="nil"/>
+          <w:bottom w:space="0" w:sz="0" w:val="nil"/>
+          <w:right w:space="0" w:sz="0" w:val="nil"/>
+          <w:between w:space="0" w:sz="0" w:val="nil"/>
+        </w:pBdr>
+        <w:shd w:fill="auto" w:val="clear"/>
+        <w:spacing w:after="0" w:afterAutospacing="0" w:line="275.9999942779541" w:lineRule="auto"/>
+        <w:ind w:left="1440" w:hanging="360"/>
+      </w:pPr>
+      <w:r>
+        <w:rPr>
+          <w:rFonts w:ascii="DM Sans" w:cs="DM Sans" w:eastAsia="DM Sans" w:hAnsi="DM Sans"/>
+          <w:color w:val="272b30"/>
+          <w:sz w:val="24"/>
+          <w:szCs w:val="24"/>
+          <w:highlight w:val="white"/>
+          <w:rtl w:val="0"/>
+        </w:rPr>
+        <w:t xml:space="preserve">New Hires by Onboarding Status as Donut Chart</w:t>
+      </w:r>
+    </w:p>
+    <w:p>
+      <w:pPr>
+        <w:numPr>
+          <w:ilvl w:val="1"/>
+          <w:numId w:val="3"/>
+        </w:numPr>
+        <w:spacing w:after="0" w:afterAutospacing="0" w:before="0" w:beforeAutospacing="0" w:line="275.9999942779541" w:lineRule="auto"/>
+        <w:ind w:left="1440" w:hanging="360"/>
+      </w:pPr>
+      <w:r>
+        <w:rPr>
+          <w:rFonts w:ascii="DM Sans" w:cs="DM Sans" w:eastAsia="DM Sans" w:hAnsi="DM Sans"/>
+          <w:color w:val="272b30"/>
+          <w:sz w:val="24"/>
+          <w:szCs w:val="24"/>
+          <w:highlight w:val="white"/>
+          <w:rtl w:val="0"/>
+        </w:rPr>
+        <w:t xml:space="preserve">Document Status Breakdown as a Pie Chart</w:t>
+      </w:r>
+    </w:p>
+    <w:p>
+      <w:pPr>
+        <w:numPr>
+          <w:ilvl w:val="1"/>
+          <w:numId w:val="3"/>
+        </w:numPr>
+        <w:spacing w:after="0" w:afterAutospacing="0" w:before="0" w:beforeAutospacing="0" w:line="275.9999942779541" w:lineRule="auto"/>
+        <w:ind w:left="1440" w:hanging="360"/>
+        <w:rPr>
+          <w:rFonts w:ascii="DM Sans" w:cs="DM Sans" w:eastAsia="DM Sans" w:hAnsi="DM Sans"/>
+          <w:color w:val="272b30"/>
+          <w:sz w:val="24"/>
+          <w:szCs w:val="24"/>
+          <w:highlight w:val="white"/>
+          <w:u w:val="none"/>
+        </w:rPr>
+      </w:pPr>
+      <w:r>
+        <w:rPr>
+          <w:rFonts w:ascii="DM Sans" w:cs="DM Sans" w:eastAsia="DM Sans" w:hAnsi="DM Sans"/>
+          <w:color w:val="272b30"/>
+          <w:sz w:val="24"/>
+          <w:szCs w:val="24"/>
+          <w:highlight w:val="white"/>
+          <w:rtl w:val="0"/>
+        </w:rPr>
+        <w:t xml:space="preserve">Total tasks by department as a pie chart</w:t>
+      </w:r>
+    </w:p>
+    <w:p>
+      <w:pPr>
+        <w:numPr>
+          <w:ilvl w:val="1"/>
+          <w:numId w:val="3"/>
+        </w:numPr>
+        <w:spacing w:after="0" w:afterAutospacing="0" w:before="0" w:beforeAutospacing="0" w:line="275.9999942779541" w:lineRule="auto"/>
+        <w:ind w:left="1440" w:hanging="360"/>
+      </w:pPr>
+      <w:r>
+        <w:rPr>
+          <w:rFonts w:ascii="DM Sans" w:cs="DM Sans" w:eastAsia="DM Sans" w:hAnsi="DM Sans"/>
+          <w:color w:val="272b30"/>
+          <w:sz w:val="24"/>
+          <w:szCs w:val="24"/>
+          <w:highlight w:val="white"/>
+          <w:rtl w:val="0"/>
+        </w:rPr>
+        <w:t xml:space="preserve">Hiring by Location as vertical bar chart</w:t>
+      </w:r>
+    </w:p>
+    <w:p>
+      <w:pPr>
+        <w:numPr>
+          <w:ilvl w:val="1"/>
+          <w:numId w:val="3"/>
+        </w:numPr>
+        <w:spacing w:after="0" w:afterAutospacing="0" w:before="0" w:beforeAutospacing="0" w:line="275.9999942779541" w:lineRule="auto"/>
+        <w:ind w:left="1440" w:hanging="360"/>
+        <w:rPr>
+          <w:rFonts w:ascii="DM Sans" w:cs="DM Sans" w:eastAsia="DM Sans" w:hAnsi="DM Sans"/>
+          <w:color w:val="272b30"/>
+          <w:sz w:val="24"/>
+          <w:szCs w:val="24"/>
+          <w:highlight w:val="white"/>
+          <w:u w:val="none"/>
+        </w:rPr>
+      </w:pPr>
+      <w:r>
+        <w:rPr>
+          <w:rFonts w:ascii="DM Sans" w:cs="DM Sans" w:eastAsia="DM Sans" w:hAnsi="DM Sans"/>
+          <w:color w:val="272b30"/>
+          <w:sz w:val="24"/>
+          <w:szCs w:val="24"/>
+          <w:highlight w:val="white"/>
+          <w:rtl w:val="0"/>
+        </w:rPr>
+        <w:t xml:space="preserve">New Hires with Pending Tasks as List</w:t>
+      </w:r>
+    </w:p>
+    <w:p>
+      <w:pPr>
+        <w:numPr>
+          <w:ilvl w:val="1"/>
+          <w:numId w:val="3"/>
+        </w:numPr>
+        <w:pBdr>
+          <w:top w:space="0" w:sz="0" w:val="nil"/>
+          <w:left w:space="0" w:sz="0" w:val="nil"/>
+          <w:bottom w:space="0" w:sz="0" w:val="nil"/>
+          <w:right w:space="0" w:sz="0" w:val="nil"/>
+          <w:between w:space="0" w:sz="0" w:val="nil"/>
+        </w:pBdr>
+        <w:shd w:fill="auto" w:val="clear"/>
+        <w:spacing w:after="120" w:line="275.9999942779541" w:lineRule="auto"/>
+        <w:ind w:left="1440" w:hanging="360"/>
+      </w:pPr>
+      <w:r>
+        <w:rPr>
+          <w:rFonts w:ascii="DM Sans" w:cs="DM Sans" w:eastAsia="DM Sans" w:hAnsi="DM Sans"/>
+          <w:color w:val="272b30"/>
+          <w:sz w:val="24"/>
+          <w:szCs w:val="24"/>
+          <w:highlight w:val="white"/>
+          <w:rtl w:val="0"/>
+        </w:rPr>
+        <w:t xml:space="preserve">Do not add anything else besides these charts that are mentioned. Make sure there are no lists displayed on the dashboard.</w:t>
+      </w:r>
+    </w:p>
+    <w:p>
+      <w:pPr>
+        <w:spacing w:after="240" w:before="240" w:line="275.9999942779541" w:lineRule="auto"/>
+        <w:ind w:left="0" w:firstLine="0"/>
+        <w:rPr>
+          <w:rFonts w:ascii="DM Sans" w:cs="DM Sans" w:eastAsia="DM Sans" w:hAnsi="DM Sans"/>
+          <w:color w:val="272b30"/>
+          <w:sz w:val="24"/>
+          <w:szCs w:val="24"/>
+          <w:highlight w:val="white"/>
+        </w:rPr>
+      </w:pPr>
+      <w:r>
+        <w:rPr>
+          <w:rtl w:val="0"/>
+        </w:rPr>
+      </w:r>
+    </w:p>
+    <w:p>
+      <w:pPr>
+        <w:pBdr>
+          <w:top w:space="0" w:sz="0" w:val="nil"/>
+          <w:left w:space="0" w:sz="0" w:val="nil"/>
+          <w:bottom w:space="0" w:sz="0" w:val="nil"/>
+          <w:right w:space="0" w:sz="0" w:val="nil"/>
+          <w:between w:space="0" w:sz="0" w:val="nil"/>
+        </w:pBdr>
+        <w:shd w:fill="auto" w:val="clear"/>
+        <w:spacing w:after="120" w:line="275.9999942779541" w:lineRule="auto"/>
+        <w:rPr>
+          <w:rFonts w:ascii="DM Sans" w:cs="DM Sans" w:eastAsia="DM Sans" w:hAnsi="DM Sans"/>
+          <w:color w:val="272b30"/>
+          <w:sz w:val="24"/>
+          <w:szCs w:val="24"/>
+          <w:highlight w:val="white"/>
+        </w:rPr>
+      </w:pPr>
+      <w:r>
+        <w:rPr>
+          <w:rtl w:val="0"/>
+        </w:rPr>
+      </w:r>
+    </w:p>
+    <w:p>
+      <w:pPr>
+        <w:pBdr>
+          <w:top w:space="0" w:sz="0" w:val="nil"/>
+          <w:left w:space="0" w:sz="0" w:val="nil"/>
+          <w:bottom w:space="0" w:sz="0" w:val="nil"/>
+          <w:right w:space="0" w:sz="0" w:val="nil"/>
+          <w:between w:space="0" w:sz="0" w:val="nil"/>
+        </w:pBdr>
+        <w:shd w:fill="auto" w:val="clear"/>
+        <w:spacing w:after="120" w:before="120" w:line="275.9999942779541" w:lineRule="auto"/>
+        <w:rPr>
+          <w:rFonts w:ascii="DM Sans" w:cs="DM Sans" w:eastAsia="DM Sans" w:hAnsi="DM Sans"/>
+          <w:color w:val="1b1c1d"/>
+          <w:sz w:val="24"/>
+          <w:szCs w:val="24"/>
+        </w:rPr>
+      </w:pPr>
+      <w:r>
+        <w:rPr>
+          <w:rtl w:val="0"/>
+        </w:rPr>
       </w:r>
     </w:p>
     <w:sectPr>
@@ -2861,8 +3708,8 @@
   <w:abstractNum w:abstractNumId="3">
     <w:lvl w:ilvl="0">
       <w:start w:val="1"/>
-      <w:numFmt w:val="decimal"/>
-      <w:lvlText w:val="%1."/>
+      <w:numFmt w:val="bullet"/>
+      <w:lvlText w:val="●"/>
       <w:lvlJc w:val="left"/>
       <w:pPr>
         <w:ind w:left="480" w:hanging="360"/>
@@ -5928,11 +6775,19 @@
       </w:pPr>
     </w:pPrDefault>
   </w:docDefaults>
+  <w:style w:type="table" w:styleId="TableNormal" w:default="1">
+    <w:name w:val="TableNormal"/>
+    <w:tblPr>
+      <w:tblCellMar>
+        <w:top w:w="100.0" w:type="dxa"/>
+        <w:left w:w="100.0" w:type="dxa"/>
+        <w:bottom w:w="100.0" w:type="dxa"/>
+        <w:right w:w="100.0" w:type="dxa"/>
+      </w:tblCellMar>
+    </w:tblPr>
+  </w:style>
   <w:style w:type="paragraph" w:styleId="Normal" w:default="1">
     <w:name w:val="normal"/>
-  </w:style>
-  <w:style w:type="table" w:styleId="TableNormal" w:default="1">
-    <w:name w:val="TableNormal"/>
   </w:style>
   <w:style w:type="paragraph" w:styleId="Heading1">
     <w:name w:val="heading 1"/>

</xml_diff>